<commit_message>
plein de traduction et beaucoup de marde
</commit_message>
<xml_diff>
--- a/Analyse/Projet - 545.docx
+++ b/Analyse/Projet - 545.docx
@@ -25,8 +25,13 @@
       <w:pPr>
         <w:pStyle w:val="Titre"/>
       </w:pPr>
-      <w:r>
-        <w:t>Lol! Super Congrès! Wow!</w:t>
+      <w:proofErr w:type="spellStart"/>
+      <w:r>
+        <w:t>Lol</w:t>
+      </w:r>
+      <w:proofErr w:type="spellEnd"/>
+      <w:r>
+        <w:t>! Super Congrès! Wow!</w:t>
       </w:r>
     </w:p>
     <w:p>
@@ -189,14 +194,26 @@
           <w:ilvl w:val="0"/>
           <w:numId w:val="13"/>
         </w:numPr>
-      </w:pPr>
-      <w:r>
+        <w:rPr>
+          <w:highlight w:val="green"/>
+        </w:rPr>
+      </w:pPr>
+      <w:r>
+        <w:rPr>
+          <w:highlight w:val="green"/>
+        </w:rPr>
         <w:t>On peut acheter des billets</w:t>
       </w:r>
       <w:r>
+        <w:rPr>
+          <w:highlight w:val="green"/>
+        </w:rPr>
         <w:t xml:space="preserve"> comme participant</w:t>
       </w:r>
       <w:r>
+        <w:rPr>
+          <w:highlight w:val="green"/>
+        </w:rPr>
         <w:t>.</w:t>
       </w:r>
     </w:p>
@@ -209,7 +226,13 @@
         </w:numPr>
       </w:pPr>
       <w:r>
-        <w:t>Voir l’historique des transactions.</w:t>
+        <w:rPr>
+          <w:highlight w:val="green"/>
+        </w:rPr>
+        <w:t>Voir l’historique des transactions</w:t>
+      </w:r>
+      <w:r>
+        <w:t>.</w:t>
       </w:r>
     </w:p>
     <w:p>
@@ -227,8 +250,14 @@
           <w:ilvl w:val="0"/>
           <w:numId w:val="13"/>
         </w:numPr>
-      </w:pPr>
-      <w:r>
+        <w:rPr>
+          <w:highlight w:val="green"/>
+        </w:rPr>
+      </w:pPr>
+      <w:r>
+        <w:rPr>
+          <w:highlight w:val="green"/>
+        </w:rPr>
         <w:t>On peut s’inscrire comme conférencier.</w:t>
       </w:r>
     </w:p>
@@ -239,9 +268,18 @@
           <w:ilvl w:val="0"/>
           <w:numId w:val="13"/>
         </w:numPr>
-      </w:pPr>
-      <w:r>
-        <w:t>On peut construire un horaire de conférences.</w:t>
+        <w:rPr>
+          <w:highlight w:val="green"/>
+        </w:rPr>
+      </w:pPr>
+      <w:r>
+        <w:rPr>
+          <w:highlight w:val="green"/>
+        </w:rPr>
+        <w:t>On peut construire un horaire de conférences</w:t>
+      </w:r>
+      <w:r>
+        <w:t>.</w:t>
       </w:r>
     </w:p>
     <w:p>
@@ -251,8 +289,14 @@
           <w:ilvl w:val="0"/>
           <w:numId w:val="13"/>
         </w:numPr>
-      </w:pPr>
-      <w:r>
+        <w:rPr>
+          <w:highlight w:val="green"/>
+        </w:rPr>
+      </w:pPr>
+      <w:r>
+        <w:rPr>
+          <w:highlight w:val="green"/>
+        </w:rPr>
         <w:t>On peut consulter l’horaire des conférences.</w:t>
       </w:r>
     </w:p>
@@ -265,13 +309,37 @@
         </w:numPr>
       </w:pPr>
       <w:r>
+        <w:rPr>
+          <w:highlight w:val="green"/>
+        </w:rPr>
         <w:t xml:space="preserve">On </w:t>
       </w:r>
       <w:r>
+        <w:rPr>
+          <w:highlight w:val="green"/>
+        </w:rPr>
         <w:t xml:space="preserve">peut consulter </w:t>
       </w:r>
       <w:r>
-        <w:t>l’adresse ou le numéro de salle de la conférence.</w:t>
+        <w:rPr>
+          <w:highlight w:val="green"/>
+        </w:rPr>
+        <w:t>l’adresse</w:t>
+      </w:r>
+      <w:r>
+        <w:t xml:space="preserve"> ou le numéro de </w:t>
+      </w:r>
+      <w:r>
+        <w:rPr>
+          <w:highlight w:val="yellow"/>
+        </w:rPr>
+        <w:t>salle</w:t>
+      </w:r>
+      <w:r>
+        <w:t xml:space="preserve"> </w:t>
+      </w:r>
+      <w:r>
+        <w:t>de la conférence.</w:t>
       </w:r>
     </w:p>
     <w:p>
@@ -281,8 +349,14 @@
           <w:ilvl w:val="0"/>
           <w:numId w:val="13"/>
         </w:numPr>
-      </w:pPr>
-      <w:r>
+        <w:rPr>
+          <w:highlight w:val="green"/>
+        </w:rPr>
+      </w:pPr>
+      <w:r>
+        <w:rPr>
+          <w:highlight w:val="green"/>
+        </w:rPr>
         <w:t>On peut voir une courte description de la conférence.</w:t>
       </w:r>
     </w:p>
@@ -295,7 +369,13 @@
         </w:numPr>
       </w:pPr>
       <w:r>
-        <w:t>On peut rechercher une conférence.</w:t>
+        <w:rPr>
+          <w:highlight w:val="green"/>
+        </w:rPr>
+        <w:t>On peut rechercher une conférence</w:t>
+      </w:r>
+      <w:r>
+        <w:t>.</w:t>
       </w:r>
     </w:p>
     <w:p>
@@ -305,8 +385,14 @@
           <w:ilvl w:val="0"/>
           <w:numId w:val="13"/>
         </w:numPr>
-      </w:pPr>
-      <w:r>
+        <w:rPr>
+          <w:highlight w:val="green"/>
+        </w:rPr>
+      </w:pPr>
+      <w:r>
+        <w:rPr>
+          <w:highlight w:val="green"/>
+        </w:rPr>
         <w:t>On peut classer les conférences par type.</w:t>
       </w:r>
     </w:p>
@@ -343,8 +429,14 @@
           <w:ilvl w:val="0"/>
           <w:numId w:val="13"/>
         </w:numPr>
-      </w:pPr>
-      <w:r>
+        <w:rPr>
+          <w:highlight w:val="green"/>
+        </w:rPr>
+      </w:pPr>
+      <w:r>
+        <w:rPr>
+          <w:highlight w:val="green"/>
+        </w:rPr>
         <w:t>On peut s’inscrire comme musicien.</w:t>
       </w:r>
     </w:p>
@@ -355,8 +447,14 @@
           <w:ilvl w:val="0"/>
           <w:numId w:val="13"/>
         </w:numPr>
-      </w:pPr>
-      <w:r>
+        <w:rPr>
+          <w:highlight w:val="green"/>
+        </w:rPr>
+      </w:pPr>
+      <w:r>
+        <w:rPr>
+          <w:highlight w:val="green"/>
+        </w:rPr>
         <w:t>On peut construire un horaire de spectacles.</w:t>
       </w:r>
     </w:p>
@@ -367,8 +465,14 @@
           <w:ilvl w:val="0"/>
           <w:numId w:val="13"/>
         </w:numPr>
-      </w:pPr>
-      <w:r>
+        <w:rPr>
+          <w:highlight w:val="green"/>
+        </w:rPr>
+      </w:pPr>
+      <w:r>
+        <w:rPr>
+          <w:highlight w:val="green"/>
+        </w:rPr>
         <w:t>On peut consulter l’horaire des spectacles.</w:t>
       </w:r>
     </w:p>
@@ -381,13 +485,34 @@
         </w:numPr>
       </w:pPr>
       <w:r>
+        <w:rPr>
+          <w:highlight w:val="green"/>
+        </w:rPr>
         <w:t xml:space="preserve">On </w:t>
       </w:r>
       <w:r>
+        <w:rPr>
+          <w:highlight w:val="green"/>
+        </w:rPr>
         <w:t xml:space="preserve">peut consulter </w:t>
       </w:r>
       <w:r>
-        <w:t>l’adresse ou le numéro de salle de spectacle.</w:t>
+        <w:rPr>
+          <w:highlight w:val="green"/>
+        </w:rPr>
+        <w:t>l’adresse</w:t>
+      </w:r>
+      <w:r>
+        <w:t xml:space="preserve"> ou le numéro de </w:t>
+      </w:r>
+      <w:r>
+        <w:rPr>
+          <w:highlight w:val="yellow"/>
+        </w:rPr>
+        <w:t>salle</w:t>
+      </w:r>
+      <w:r>
+        <w:t xml:space="preserve"> de spectacle.</w:t>
       </w:r>
     </w:p>
     <w:p>
@@ -399,7 +524,13 @@
         </w:numPr>
       </w:pPr>
       <w:r>
-        <w:t>On peut voir une courte description du spectacle.</w:t>
+        <w:rPr>
+          <w:highlight w:val="green"/>
+        </w:rPr>
+        <w:t>On peut voir une courte description du spectacle</w:t>
+      </w:r>
+      <w:r>
+        <w:t>.</w:t>
       </w:r>
     </w:p>
     <w:p>
@@ -409,8 +540,14 @@
           <w:ilvl w:val="0"/>
           <w:numId w:val="13"/>
         </w:numPr>
-      </w:pPr>
-      <w:r>
+        <w:rPr>
+          <w:highlight w:val="green"/>
+        </w:rPr>
+      </w:pPr>
+      <w:r>
+        <w:rPr>
+          <w:highlight w:val="green"/>
+        </w:rPr>
         <w:t>On peut rechercher un spectacle.</w:t>
       </w:r>
     </w:p>
@@ -441,8 +578,14 @@
           <w:ilvl w:val="0"/>
           <w:numId w:val="13"/>
         </w:numPr>
-      </w:pPr>
-      <w:r>
+        <w:rPr>
+          <w:highlight w:val="green"/>
+        </w:rPr>
+      </w:pPr>
+      <w:r>
+        <w:rPr>
+          <w:highlight w:val="green"/>
+        </w:rPr>
         <w:t>On peut ajouter un évènement.</w:t>
       </w:r>
     </w:p>
@@ -455,7 +598,13 @@
         </w:numPr>
       </w:pPr>
       <w:r>
-        <w:t>On peut créer un horaire d’évènements.</w:t>
+        <w:rPr>
+          <w:highlight w:val="green"/>
+        </w:rPr>
+        <w:t>On peut créer un horaire d’évènements</w:t>
+      </w:r>
+      <w:r>
+        <w:t>.</w:t>
       </w:r>
     </w:p>
     <w:p>
@@ -465,8 +614,14 @@
           <w:ilvl w:val="0"/>
           <w:numId w:val="13"/>
         </w:numPr>
-      </w:pPr>
-      <w:r>
+        <w:rPr>
+          <w:highlight w:val="green"/>
+        </w:rPr>
+      </w:pPr>
+      <w:r>
+        <w:rPr>
+          <w:highlight w:val="green"/>
+        </w:rPr>
         <w:t>On peut consulter l’horaire des évènements.</w:t>
       </w:r>
     </w:p>
@@ -479,13 +634,34 @@
         </w:numPr>
       </w:pPr>
       <w:r>
+        <w:rPr>
+          <w:highlight w:val="green"/>
+        </w:rPr>
         <w:t xml:space="preserve">On </w:t>
       </w:r>
       <w:r>
+        <w:rPr>
+          <w:highlight w:val="green"/>
+        </w:rPr>
         <w:t xml:space="preserve">peut consulter </w:t>
       </w:r>
       <w:r>
-        <w:t>l’adresse ou le numéro de salle de l’évènement.</w:t>
+        <w:rPr>
+          <w:highlight w:val="green"/>
+        </w:rPr>
+        <w:t>l’adresse</w:t>
+      </w:r>
+      <w:r>
+        <w:t xml:space="preserve"> ou le numéro de </w:t>
+      </w:r>
+      <w:r>
+        <w:rPr>
+          <w:highlight w:val="yellow"/>
+        </w:rPr>
+        <w:t>salle</w:t>
+      </w:r>
+      <w:r>
+        <w:t xml:space="preserve"> de l’évènement.</w:t>
       </w:r>
     </w:p>
     <w:p>
@@ -497,7 +673,13 @@
         </w:numPr>
       </w:pPr>
       <w:r>
-        <w:t>On peut voir une courte description de l’évènement.</w:t>
+        <w:rPr>
+          <w:highlight w:val="green"/>
+        </w:rPr>
+        <w:t>On peut voir une courte description de l’évènement</w:t>
+      </w:r>
+      <w:r>
+        <w:t>.</w:t>
       </w:r>
     </w:p>
     <w:p>
@@ -509,7 +691,13 @@
         </w:numPr>
       </w:pPr>
       <w:r>
-        <w:t>On peut rechercher un évènement.</w:t>
+        <w:rPr>
+          <w:highlight w:val="green"/>
+        </w:rPr>
+        <w:t>On peut rechercher un évènement</w:t>
+      </w:r>
+      <w:r>
+        <w:t>.</w:t>
       </w:r>
     </w:p>
     <w:p>
@@ -545,8 +733,14 @@
           <w:ilvl w:val="0"/>
           <w:numId w:val="13"/>
         </w:numPr>
-      </w:pPr>
-      <w:r>
+        <w:rPr>
+          <w:highlight w:val="green"/>
+        </w:rPr>
+      </w:pPr>
+      <w:r>
+        <w:rPr>
+          <w:highlight w:val="green"/>
+        </w:rPr>
         <w:t>On peut ajouter un tournoi.</w:t>
       </w:r>
     </w:p>
@@ -557,8 +751,14 @@
           <w:ilvl w:val="0"/>
           <w:numId w:val="13"/>
         </w:numPr>
-      </w:pPr>
-      <w:r>
+        <w:rPr>
+          <w:highlight w:val="green"/>
+        </w:rPr>
+      </w:pPr>
+      <w:r>
+        <w:rPr>
+          <w:highlight w:val="green"/>
+        </w:rPr>
         <w:t>On peut créer un horaire des tournois.</w:t>
       </w:r>
     </w:p>
@@ -571,6 +771,9 @@
         </w:numPr>
       </w:pPr>
       <w:r>
+        <w:rPr>
+          <w:highlight w:val="green"/>
+        </w:rPr>
         <w:t>On peut consulter l’horaire des tournois.</w:t>
       </w:r>
     </w:p>
@@ -583,13 +786,34 @@
         </w:numPr>
       </w:pPr>
       <w:r>
+        <w:rPr>
+          <w:highlight w:val="green"/>
+        </w:rPr>
         <w:t xml:space="preserve">On </w:t>
       </w:r>
       <w:r>
+        <w:rPr>
+          <w:highlight w:val="green"/>
+        </w:rPr>
         <w:t xml:space="preserve">peut consulter </w:t>
       </w:r>
       <w:r>
-        <w:t>l’adresse ou le numéro de salle du tournoi.</w:t>
+        <w:rPr>
+          <w:highlight w:val="green"/>
+        </w:rPr>
+        <w:t>l’adresse</w:t>
+      </w:r>
+      <w:r>
+        <w:t xml:space="preserve"> ou le numéro de </w:t>
+      </w:r>
+      <w:r>
+        <w:rPr>
+          <w:highlight w:val="yellow"/>
+        </w:rPr>
+        <w:t>salle</w:t>
+      </w:r>
+      <w:r>
+        <w:t xml:space="preserve"> du tournoi.</w:t>
       </w:r>
     </w:p>
     <w:p>
@@ -601,8 +825,16 @@
         </w:numPr>
       </w:pPr>
       <w:r>
-        <w:t>On peut voir une courte description du tournoi.</w:t>
-      </w:r>
+        <w:rPr>
+          <w:highlight w:val="green"/>
+        </w:rPr>
+        <w:t>On peut voir une courte description du tournoi</w:t>
+      </w:r>
+      <w:r>
+        <w:t>.</w:t>
+      </w:r>
+      <w:bookmarkStart w:id="0" w:name="_GoBack"/>
+      <w:bookmarkEnd w:id="0"/>
     </w:p>
     <w:p>
       <w:pPr>
@@ -613,9 +845,15 @@
         </w:numPr>
       </w:pPr>
       <w:r>
+        <w:rPr>
+          <w:highlight w:val="green"/>
+        </w:rPr>
         <w:t xml:space="preserve">On peut rechercher un </w:t>
       </w:r>
       <w:r>
+        <w:rPr>
+          <w:highlight w:val="green"/>
+        </w:rPr>
         <w:t>tournoi</w:t>
       </w:r>
       <w:r>
@@ -629,17 +867,26 @@
           <w:ilvl w:val="0"/>
           <w:numId w:val="13"/>
         </w:numPr>
-      </w:pPr>
-      <w:r>
-        <w:t>On peut classer les</w:t>
-      </w:r>
-      <w:r>
-        <w:t xml:space="preserve"> </w:t>
-      </w:r>
-      <w:r>
+        <w:rPr>
+          <w:highlight w:val="green"/>
+        </w:rPr>
+      </w:pPr>
+      <w:r>
+        <w:rPr>
+          <w:highlight w:val="green"/>
+        </w:rPr>
+        <w:t xml:space="preserve">On peut classer les </w:t>
+      </w:r>
+      <w:r>
+        <w:rPr>
+          <w:highlight w:val="green"/>
+        </w:rPr>
         <w:t>tournois</w:t>
       </w:r>
       <w:r>
+        <w:rPr>
+          <w:highlight w:val="green"/>
+        </w:rPr>
         <w:t xml:space="preserve"> par type.</w:t>
       </w:r>
     </w:p>
@@ -672,12 +919,21 @@
         </w:numPr>
       </w:pPr>
       <w:r>
+        <w:rPr>
+          <w:highlight w:val="yellow"/>
+        </w:rPr>
         <w:t xml:space="preserve">On </w:t>
       </w:r>
       <w:r>
+        <w:rPr>
+          <w:highlight w:val="yellow"/>
+        </w:rPr>
         <w:t xml:space="preserve">peut </w:t>
       </w:r>
       <w:r>
+        <w:rPr>
+          <w:highlight w:val="yellow"/>
+        </w:rPr>
         <w:t>ajouter un plan de la salle ou en créer un.</w:t>
       </w:r>
     </w:p>
@@ -700,8 +956,14 @@
           <w:ilvl w:val="0"/>
           <w:numId w:val="13"/>
         </w:numPr>
-      </w:pPr>
-      <w:r>
+        <w:rPr>
+          <w:highlight w:val="yellow"/>
+        </w:rPr>
+      </w:pPr>
+      <w:r>
+        <w:rPr>
+          <w:highlight w:val="yellow"/>
+        </w:rPr>
         <w:t>On peut visualiser le plan de la salle.</w:t>
       </w:r>
     </w:p>
@@ -714,7 +976,13 @@
         </w:numPr>
       </w:pPr>
       <w:r>
-        <w:t>On peut voir une courte description d’un kiosque.</w:t>
+        <w:rPr>
+          <w:highlight w:val="green"/>
+        </w:rPr>
+        <w:t>On peut voir une courte description d’un kiosque</w:t>
+      </w:r>
+      <w:r>
+        <w:t>.</w:t>
       </w:r>
     </w:p>
     <w:p>
@@ -726,9 +994,15 @@
         </w:numPr>
       </w:pPr>
       <w:r>
+        <w:rPr>
+          <w:highlight w:val="green"/>
+        </w:rPr>
         <w:t xml:space="preserve">On peut rechercher un </w:t>
       </w:r>
       <w:r>
+        <w:rPr>
+          <w:highlight w:val="green"/>
+        </w:rPr>
         <w:t>kiosque</w:t>
       </w:r>
       <w:r>
@@ -830,7 +1104,16 @@
       </w:pPr>
       <w:r>
         <w:lastRenderedPageBreak/>
-        <w:t>Critères de correction</w:t>
+        <w:t>Critères d</w:t>
+      </w:r>
+      <w:r>
+        <w:rPr>
+          <w:highlight w:val="green"/>
+        </w:rPr>
+        <w:t>e</w:t>
+      </w:r>
+      <w:r>
+        <w:t xml:space="preserve"> correction</w:t>
       </w:r>
     </w:p>
     <w:p>
@@ -895,13 +1178,8 @@
       <w:r>
         <w:t xml:space="preserve">et inscription </w:t>
       </w:r>
-      <w:bookmarkStart w:id="0" w:name="_GoBack"/>
-      <w:bookmarkEnd w:id="0"/>
-      <w:r>
-        <w:t xml:space="preserve">de </w:t>
-      </w:r>
-      <w:r>
-        <w:t>Tournoi / 1,5</w:t>
+      <w:r>
+        <w:t>de Tournoi / 1,5</w:t>
       </w:r>
     </w:p>
     <w:p>
@@ -924,9 +1202,29 @@
     <w:p>
       <w:pPr>
         <w:pStyle w:val="Sansinterligne"/>
-      </w:pPr>
-      <w:r>
-        <w:t>Utilisation d'Entity Framework</w:t>
+        <w:rPr>
+          <w:highlight w:val="green"/>
+        </w:rPr>
+      </w:pPr>
+      <w:r>
+        <w:rPr>
+          <w:highlight w:val="green"/>
+        </w:rPr>
+        <w:t>Utilisation d'</w:t>
+      </w:r>
+      <w:proofErr w:type="spellStart"/>
+      <w:r>
+        <w:rPr>
+          <w:highlight w:val="green"/>
+        </w:rPr>
+        <w:t>Entity</w:t>
+      </w:r>
+      <w:proofErr w:type="spellEnd"/>
+      <w:r>
+        <w:rPr>
+          <w:highlight w:val="green"/>
+        </w:rPr>
+        <w:t xml:space="preserve"> Framework</w:t>
       </w:r>
     </w:p>
     <w:p>
@@ -934,7 +1232,24 @@
         <w:pStyle w:val="Sansinterligne"/>
       </w:pPr>
       <w:r>
-        <w:t>Façon de faire les requêtes et de populer les objets</w:t>
+        <w:rPr>
+          <w:highlight w:val="green"/>
+        </w:rPr>
+        <w:t xml:space="preserve">Façon de faire les requêtes et de </w:t>
+      </w:r>
+      <w:proofErr w:type="spellStart"/>
+      <w:r>
+        <w:rPr>
+          <w:highlight w:val="green"/>
+        </w:rPr>
+        <w:t>populer</w:t>
+      </w:r>
+      <w:proofErr w:type="spellEnd"/>
+      <w:r>
+        <w:rPr>
+          <w:highlight w:val="green"/>
+        </w:rPr>
+        <w:t xml:space="preserve"> les objets</w:t>
       </w:r>
     </w:p>
     <w:p>
@@ -955,6 +1270,9 @@
         <w:pStyle w:val="Sansinterligne"/>
       </w:pPr>
       <w:r>
+        <w:rPr>
+          <w:highlight w:val="green"/>
+        </w:rPr>
         <w:t>Utilisation du JavaScript adéquate</w:t>
       </w:r>
     </w:p>
@@ -963,8 +1281,13 @@
         <w:pStyle w:val="Sansinterligne"/>
       </w:pPr>
       <w:r>
-        <w:t>Utilisation de ViewModel</w:t>
-      </w:r>
+        <w:t xml:space="preserve">Utilisation de </w:t>
+      </w:r>
+      <w:proofErr w:type="spellStart"/>
+      <w:r>
+        <w:t>ViewModel</w:t>
+      </w:r>
+      <w:proofErr w:type="spellEnd"/>
     </w:p>
     <w:p>
       <w:pPr>
@@ -982,8 +1305,14 @@
     <w:p>
       <w:pPr>
         <w:pStyle w:val="Sansinterligne"/>
-      </w:pPr>
-      <w:r>
+        <w:rPr>
+          <w:highlight w:val="green"/>
+        </w:rPr>
+      </w:pPr>
+      <w:r>
+        <w:rPr>
+          <w:highlight w:val="green"/>
+        </w:rPr>
         <w:t>Les classes sont biens organisées le et/ou les projets</w:t>
       </w:r>
     </w:p>
@@ -992,6 +1321,9 @@
         <w:pStyle w:val="Sansinterligne"/>
       </w:pPr>
       <w:r>
+        <w:rPr>
+          <w:highlight w:val="green"/>
+        </w:rPr>
         <w:t>L'utilisation de plusieurs projets est utilisée lorsque nécessaire</w:t>
       </w:r>
     </w:p>
@@ -1045,6 +1377,9 @@
         <w:pStyle w:val="Sansinterligne"/>
       </w:pPr>
       <w:r>
+        <w:rPr>
+          <w:highlight w:val="green"/>
+        </w:rPr>
         <w:t>Les méthodes sont courtes</w:t>
       </w:r>
     </w:p>
@@ -1053,6 +1388,9 @@
         <w:pStyle w:val="Sansinterligne"/>
       </w:pPr>
       <w:r>
+        <w:rPr>
+          <w:highlight w:val="green"/>
+        </w:rPr>
         <w:t>Bon découpage en couches</w:t>
       </w:r>
     </w:p>
@@ -1075,6 +1413,9 @@
         <w:pStyle w:val="Sansinterligne"/>
       </w:pPr>
       <w:r>
+        <w:rPr>
+          <w:highlight w:val="green"/>
+        </w:rPr>
         <w:t>Facilité de maintenance du code</w:t>
       </w:r>
     </w:p>
@@ -1083,6 +1424,9 @@
         <w:pStyle w:val="Sansinterligne"/>
       </w:pPr>
       <w:r>
+        <w:rPr>
+          <w:highlight w:val="green"/>
+        </w:rPr>
         <w:t>Utilisation adéquate du gestionnaire de code source</w:t>
       </w:r>
     </w:p>
@@ -1091,6 +1435,9 @@
         <w:pStyle w:val="Sansinterligne"/>
       </w:pPr>
       <w:r>
+        <w:rPr>
+          <w:highlight w:val="green"/>
+        </w:rPr>
         <w:t>Respect des standards d'équipe</w:t>
       </w:r>
     </w:p>
@@ -1120,6 +1467,9 @@
         <w:pStyle w:val="Sansinterligne"/>
       </w:pPr>
       <w:r>
+        <w:rPr>
+          <w:highlight w:val="green"/>
+        </w:rPr>
         <w:t>Peut supporter un grand nombre d'utilisateurs</w:t>
       </w:r>
     </w:p>
@@ -1128,6 +1478,9 @@
         <w:pStyle w:val="Sansinterligne"/>
       </w:pPr>
       <w:r>
+        <w:rPr>
+          <w:highlight w:val="green"/>
+        </w:rPr>
         <w:t>Peut facilement ajouter des modules</w:t>
       </w:r>
     </w:p>
@@ -1136,6 +1489,9 @@
         <w:pStyle w:val="Sansinterligne"/>
       </w:pPr>
       <w:r>
+        <w:rPr>
+          <w:highlight w:val="green"/>
+        </w:rPr>
         <w:t>Peut facilement ajouter des informations aux modules existants</w:t>
       </w:r>
     </w:p>
@@ -1144,6 +1500,9 @@
         <w:pStyle w:val="Sansinterligne"/>
       </w:pPr>
       <w:r>
+        <w:rPr>
+          <w:highlight w:val="green"/>
+        </w:rPr>
         <w:t>Le site est pensé pour une utilisation soutenue à long terme</w:t>
       </w:r>
     </w:p>

</xml_diff>

<commit_message>
Transformation des vue index de kiosque et conference en partiel
</commit_message>
<xml_diff>
--- a/Analyse/Projet - 545.docx
+++ b/Analyse/Projet - 545.docx
@@ -833,8 +833,6 @@
       <w:r>
         <w:t>.</w:t>
       </w:r>
-      <w:bookmarkStart w:id="0" w:name="_GoBack"/>
-      <w:bookmarkEnd w:id="0"/>
     </w:p>
     <w:p>
       <w:pPr>
@@ -899,6 +897,10 @@
         </w:numPr>
       </w:pPr>
       <w:r>
+        <w:rPr>
+          <w:color w:val="000000" w:themeColor="text1"/>
+          <w:highlight w:val="blue"/>
+        </w:rPr>
         <w:t>On peut voir l’avancement des tournois et les résultats</w:t>
       </w:r>
     </w:p>
@@ -1518,6 +1520,669 @@
       <w:r>
         <w:t>L’auto-évaluation des membres de l’équipe appliquera un ratio de la note obtenu par l’équipe à un membre de l’équipe. Le ratio sera calculé en fonction de la différence entre la moyenne des notes de l’équipe et la note du membre de l’équipe.</w:t>
       </w:r>
+    </w:p>
+    <w:p>
+      <w:pPr>
+        <w:pStyle w:val="ListeElements"/>
+        <w:ind w:left="0"/>
+      </w:pPr>
+    </w:p>
+    <w:p>
+      <w:pPr>
+        <w:pStyle w:val="ListeElements"/>
+        <w:ind w:left="0"/>
+      </w:pPr>
+    </w:p>
+    <w:p>
+      <w:pPr>
+        <w:pStyle w:val="ListeElements"/>
+        <w:ind w:left="0"/>
+      </w:pPr>
+    </w:p>
+    <w:p>
+      <w:pPr>
+        <w:pStyle w:val="ListeElements"/>
+        <w:ind w:left="0"/>
+      </w:pPr>
+    </w:p>
+    <w:p>
+      <w:pPr>
+        <w:pStyle w:val="ListeElements"/>
+        <w:ind w:left="0"/>
+      </w:pPr>
+    </w:p>
+    <w:p>
+      <w:pPr>
+        <w:pStyle w:val="ListeElements"/>
+        <w:ind w:left="0"/>
+      </w:pPr>
+    </w:p>
+    <w:p>
+      <w:pPr>
+        <w:pStyle w:val="ListeElements"/>
+        <w:ind w:left="0"/>
+      </w:pPr>
+    </w:p>
+    <w:p>
+      <w:pPr>
+        <w:pStyle w:val="ListeElements"/>
+        <w:ind w:left="0"/>
+      </w:pPr>
+    </w:p>
+    <w:p>
+      <w:pPr>
+        <w:pStyle w:val="ListeElements"/>
+        <w:ind w:left="0"/>
+      </w:pPr>
+    </w:p>
+    <w:p>
+      <w:pPr>
+        <w:pStyle w:val="ListeElements"/>
+        <w:ind w:left="0"/>
+      </w:pPr>
+    </w:p>
+    <w:p>
+      <w:pPr>
+        <w:pStyle w:val="ListeElements"/>
+        <w:ind w:left="0"/>
+      </w:pPr>
+    </w:p>
+    <w:p>
+      <w:pPr>
+        <w:pStyle w:val="ListeElements"/>
+        <w:ind w:left="0"/>
+      </w:pPr>
+    </w:p>
+    <w:p>
+      <w:pPr>
+        <w:pStyle w:val="ListeElements"/>
+        <w:ind w:left="0"/>
+      </w:pPr>
+    </w:p>
+    <w:p>
+      <w:pPr>
+        <w:pStyle w:val="ListeElements"/>
+        <w:ind w:left="0"/>
+      </w:pPr>
+    </w:p>
+    <w:p>
+      <w:pPr>
+        <w:pStyle w:val="ListeElements"/>
+        <w:ind w:left="0"/>
+      </w:pPr>
+    </w:p>
+    <w:p>
+      <w:pPr>
+        <w:pStyle w:val="ListeElements"/>
+        <w:ind w:left="0"/>
+      </w:pPr>
+    </w:p>
+    <w:p>
+      <w:pPr>
+        <w:pStyle w:val="ListeElements"/>
+        <w:ind w:left="0"/>
+      </w:pPr>
+    </w:p>
+    <w:p>
+      <w:pPr>
+        <w:pStyle w:val="ListeElements"/>
+        <w:ind w:left="0"/>
+      </w:pPr>
+    </w:p>
+    <w:p>
+      <w:pPr>
+        <w:pStyle w:val="ListeElements"/>
+        <w:ind w:left="0"/>
+      </w:pPr>
+    </w:p>
+    <w:p>
+      <w:pPr>
+        <w:pStyle w:val="ListeElements"/>
+        <w:ind w:left="0"/>
+      </w:pPr>
+    </w:p>
+    <w:p>
+      <w:pPr>
+        <w:pStyle w:val="ListeElements"/>
+        <w:ind w:left="0"/>
+      </w:pPr>
+    </w:p>
+    <w:p>
+      <w:pPr>
+        <w:pStyle w:val="ListeElements"/>
+        <w:ind w:left="0"/>
+      </w:pPr>
+    </w:p>
+    <w:p>
+      <w:pPr>
+        <w:pStyle w:val="ListeElements"/>
+        <w:ind w:left="0"/>
+      </w:pPr>
+    </w:p>
+    <w:p>
+      <w:pPr>
+        <w:pStyle w:val="ListeElements"/>
+        <w:ind w:left="0"/>
+      </w:pPr>
+    </w:p>
+    <w:p>
+      <w:pPr>
+        <w:pStyle w:val="ListeElements"/>
+        <w:ind w:left="0"/>
+      </w:pPr>
+    </w:p>
+    <w:p>
+      <w:pPr>
+        <w:pStyle w:val="ListeElements"/>
+        <w:ind w:left="0"/>
+      </w:pPr>
+      <w:proofErr w:type="spellStart"/>
+      <w:r>
+        <w:lastRenderedPageBreak/>
+        <w:t>ToDo</w:t>
+      </w:r>
+      <w:proofErr w:type="spellEnd"/>
+      <w:r>
+        <w:t xml:space="preserve"> : </w:t>
+      </w:r>
+    </w:p>
+    <w:p>
+      <w:pPr>
+        <w:pStyle w:val="ListeElements"/>
+        <w:ind w:left="0"/>
+      </w:pPr>
+    </w:p>
+    <w:p>
+      <w:pPr>
+        <w:pStyle w:val="ListeElements"/>
+        <w:ind w:left="0"/>
+      </w:pPr>
+      <w:r>
+        <w:t>Congres</w:t>
+      </w:r>
+    </w:p>
+    <w:p>
+      <w:pPr>
+        <w:pStyle w:val="ListeElements"/>
+        <w:ind w:left="0"/>
+      </w:pPr>
+      <w:r>
+        <w:t>-</w:t>
+      </w:r>
+      <w:r>
+        <w:t xml:space="preserve">Mettre en ordre les </w:t>
+      </w:r>
+      <w:proofErr w:type="spellStart"/>
+      <w:r>
+        <w:t>event</w:t>
+      </w:r>
+      <w:proofErr w:type="spellEnd"/>
+      <w:r>
+        <w:t xml:space="preserve"> dans l’</w:t>
+      </w:r>
+      <w:r>
+        <w:t>horaire</w:t>
+      </w:r>
+      <w:r>
+        <w:t xml:space="preserve"> </w:t>
+      </w:r>
+      <w:proofErr w:type="gramStart"/>
+      <w:r>
+        <w:t>du congres</w:t>
+      </w:r>
+      <w:proofErr w:type="gramEnd"/>
+    </w:p>
+    <w:p>
+      <w:pPr>
+        <w:pStyle w:val="ListeElements"/>
+        <w:ind w:left="0"/>
+      </w:pPr>
+    </w:p>
+    <w:p>
+      <w:pPr>
+        <w:pStyle w:val="ListeElements"/>
+        <w:ind w:left="0"/>
+      </w:pPr>
+      <w:proofErr w:type="spellStart"/>
+      <w:r>
+        <w:t>Evenement</w:t>
+      </w:r>
+      <w:proofErr w:type="spellEnd"/>
+    </w:p>
+    <w:p>
+      <w:pPr>
+        <w:pStyle w:val="ListeElements"/>
+        <w:ind w:left="0"/>
+      </w:pPr>
+      <w:r>
+        <w:t xml:space="preserve">-Recherche pour un </w:t>
+      </w:r>
+      <w:proofErr w:type="spellStart"/>
+      <w:r>
+        <w:t>evenement</w:t>
+      </w:r>
+      <w:proofErr w:type="spellEnd"/>
+      <w:r>
+        <w:t xml:space="preserve"> de type autre</w:t>
+      </w:r>
+    </w:p>
+    <w:p>
+      <w:pPr>
+        <w:pStyle w:val="ListeElements"/>
+        <w:ind w:left="0"/>
+      </w:pPr>
+      <w:r>
+        <w:t>-Ajouter le user de l’</w:t>
+      </w:r>
+      <w:proofErr w:type="spellStart"/>
+      <w:r>
+        <w:t>evenement</w:t>
+      </w:r>
+      <w:proofErr w:type="spellEnd"/>
+      <w:r>
+        <w:t xml:space="preserve"> de type autre a </w:t>
+      </w:r>
+      <w:proofErr w:type="spellStart"/>
+      <w:r>
+        <w:t>lindex</w:t>
+      </w:r>
+      <w:proofErr w:type="spellEnd"/>
+    </w:p>
+    <w:p>
+      <w:pPr>
+        <w:pStyle w:val="ListeElements"/>
+        <w:ind w:left="0"/>
+      </w:pPr>
+      <w:r>
+        <w:t xml:space="preserve">-Mettre la vue index de </w:t>
+      </w:r>
+      <w:proofErr w:type="spellStart"/>
+      <w:r>
+        <w:t>evenement</w:t>
+      </w:r>
+      <w:proofErr w:type="spellEnd"/>
+      <w:r>
+        <w:t xml:space="preserve"> en vue partiel et faire fonctionner la recherche/trie en </w:t>
+      </w:r>
+      <w:proofErr w:type="spellStart"/>
+      <w:r>
+        <w:t>ajax</w:t>
+      </w:r>
+      <w:proofErr w:type="spellEnd"/>
+      <w:r>
+        <w:t xml:space="preserve">, voir </w:t>
+      </w:r>
+      <w:proofErr w:type="spellStart"/>
+      <w:r>
+        <w:t>conference</w:t>
+      </w:r>
+      <w:proofErr w:type="spellEnd"/>
+    </w:p>
+    <w:p>
+      <w:pPr>
+        <w:pStyle w:val="ListeElements"/>
+        <w:ind w:left="0"/>
+      </w:pPr>
+    </w:p>
+    <w:p>
+      <w:pPr>
+        <w:pStyle w:val="ListeElements"/>
+        <w:ind w:left="0"/>
+      </w:pPr>
+    </w:p>
+    <w:p>
+      <w:pPr>
+        <w:pStyle w:val="ListeElements"/>
+        <w:ind w:left="0"/>
+      </w:pPr>
+      <w:r>
+        <w:t>Tournoi</w:t>
+      </w:r>
+    </w:p>
+    <w:p>
+      <w:pPr>
+        <w:pStyle w:val="ListeElements"/>
+        <w:ind w:left="0"/>
+      </w:pPr>
+      <w:r>
+        <w:t xml:space="preserve"> Ne pas toucher a avancement ou autres truc relié</w:t>
+      </w:r>
+    </w:p>
+    <w:p>
+      <w:pPr>
+        <w:pStyle w:val="ListeElements"/>
+        <w:ind w:left="0"/>
+      </w:pPr>
+      <w:r>
+        <w:t>-</w:t>
+      </w:r>
+      <w:r>
+        <w:t xml:space="preserve"> </w:t>
+      </w:r>
+      <w:r>
+        <w:t xml:space="preserve">Mettre la vue index de </w:t>
+      </w:r>
+      <w:r>
+        <w:t>tournoi</w:t>
+      </w:r>
+      <w:r>
+        <w:t xml:space="preserve"> en vue partiel et faire fonctionner la recherche/trie en </w:t>
+      </w:r>
+      <w:proofErr w:type="spellStart"/>
+      <w:r>
+        <w:t>ajax</w:t>
+      </w:r>
+      <w:proofErr w:type="spellEnd"/>
+      <w:r>
+        <w:t xml:space="preserve">, voir </w:t>
+      </w:r>
+      <w:proofErr w:type="spellStart"/>
+      <w:r>
+        <w:t>conference</w:t>
+      </w:r>
+      <w:proofErr w:type="spellEnd"/>
+    </w:p>
+    <w:p>
+      <w:pPr>
+        <w:pStyle w:val="ListeElements"/>
+        <w:ind w:left="0"/>
+      </w:pPr>
+    </w:p>
+    <w:p>
+      <w:pPr>
+        <w:pStyle w:val="ListeElements"/>
+        <w:ind w:left="0"/>
+      </w:pPr>
+      <w:r>
+        <w:t>Spectacle</w:t>
+      </w:r>
+    </w:p>
+    <w:p>
+      <w:pPr>
+        <w:pStyle w:val="ListeElements"/>
+        <w:ind w:left="0"/>
+      </w:pPr>
+      <w:r>
+        <w:t>-Trie par type</w:t>
+      </w:r>
+    </w:p>
+    <w:p>
+      <w:pPr>
+        <w:pStyle w:val="ListeElements"/>
+        <w:ind w:left="0"/>
+      </w:pPr>
+      <w:r>
+        <w:t xml:space="preserve">-Ajouter le user du spectacle </w:t>
+      </w:r>
+      <w:proofErr w:type="spellStart"/>
+      <w:r>
+        <w:t>a</w:t>
+      </w:r>
+      <w:proofErr w:type="spellEnd"/>
+      <w:r>
+        <w:t xml:space="preserve"> la vue index</w:t>
+      </w:r>
+    </w:p>
+    <w:p>
+      <w:pPr>
+        <w:pStyle w:val="ListeElements"/>
+        <w:ind w:left="0"/>
+      </w:pPr>
+      <w:r>
+        <w:t>-</w:t>
+      </w:r>
+      <w:r>
+        <w:t xml:space="preserve"> </w:t>
+      </w:r>
+      <w:r>
+        <w:t xml:space="preserve">Mettre la vue index de tournoi en vue partiel et faire fonctionner la recherche/trie en </w:t>
+      </w:r>
+      <w:proofErr w:type="spellStart"/>
+      <w:r>
+        <w:t>ajax</w:t>
+      </w:r>
+      <w:proofErr w:type="spellEnd"/>
+      <w:r>
+        <w:t xml:space="preserve">, voir </w:t>
+      </w:r>
+      <w:proofErr w:type="spellStart"/>
+      <w:r>
+        <w:t>conference</w:t>
+      </w:r>
+      <w:proofErr w:type="spellEnd"/>
+    </w:p>
+    <w:p>
+      <w:pPr>
+        <w:pStyle w:val="ListeElements"/>
+        <w:ind w:left="0"/>
+      </w:pPr>
+    </w:p>
+    <w:p>
+      <w:pPr>
+        <w:pStyle w:val="ListeElements"/>
+        <w:ind w:left="0"/>
+      </w:pPr>
+    </w:p>
+    <w:p>
+      <w:pPr>
+        <w:pStyle w:val="ListeElements"/>
+        <w:ind w:left="0"/>
+      </w:pPr>
+      <w:r>
+        <w:t>Salle</w:t>
+      </w:r>
+    </w:p>
+    <w:p>
+      <w:pPr>
+        <w:pStyle w:val="ListeElements"/>
+        <w:ind w:left="0"/>
+      </w:pPr>
+      <w:r>
+        <w:t>-Faire l’attribution automatique des salles</w:t>
+      </w:r>
+    </w:p>
+    <w:p>
+      <w:pPr>
+        <w:pStyle w:val="ListeElements"/>
+        <w:ind w:left="0"/>
+      </w:pPr>
+      <w:r>
+        <w:t>-</w:t>
+      </w:r>
+      <w:proofErr w:type="spellStart"/>
+      <w:r>
+        <w:t>Integrer</w:t>
+      </w:r>
+      <w:proofErr w:type="spellEnd"/>
+      <w:r>
+        <w:t xml:space="preserve"> le tout </w:t>
+      </w:r>
+      <w:proofErr w:type="spellStart"/>
+      <w:r>
+        <w:t>a</w:t>
+      </w:r>
+      <w:proofErr w:type="spellEnd"/>
+      <w:r>
+        <w:t xml:space="preserve"> tous les </w:t>
+      </w:r>
+      <w:proofErr w:type="spellStart"/>
+      <w:r>
+        <w:t>controllers</w:t>
+      </w:r>
+      <w:proofErr w:type="spellEnd"/>
+    </w:p>
+    <w:p>
+      <w:pPr>
+        <w:pStyle w:val="ListeElements"/>
+        <w:ind w:left="0"/>
+      </w:pPr>
+    </w:p>
+    <w:p>
+      <w:pPr>
+        <w:pStyle w:val="ListeElements"/>
+        <w:ind w:left="0"/>
+      </w:pPr>
+    </w:p>
+    <w:p>
+      <w:pPr>
+        <w:pStyle w:val="ListeElements"/>
+        <w:ind w:left="0"/>
+      </w:pPr>
+    </w:p>
+    <w:p>
+      <w:pPr>
+        <w:pStyle w:val="ListeElements"/>
+        <w:ind w:left="0"/>
+      </w:pPr>
+      <w:r>
+        <w:t xml:space="preserve">General </w:t>
+      </w:r>
+    </w:p>
+    <w:p>
+      <w:pPr>
+        <w:pStyle w:val="ListeElements"/>
+        <w:ind w:left="0"/>
+      </w:pPr>
+      <w:r>
+        <w:t>-</w:t>
+      </w:r>
+      <w:proofErr w:type="spellStart"/>
+      <w:r>
+        <w:t>Verifier</w:t>
+      </w:r>
+      <w:proofErr w:type="spellEnd"/>
+      <w:r>
+        <w:t xml:space="preserve"> tous les vue </w:t>
+      </w:r>
+      <w:proofErr w:type="spellStart"/>
+      <w:r>
+        <w:t>detail</w:t>
+      </w:r>
+      <w:proofErr w:type="spellEnd"/>
+      <w:r>
+        <w:t xml:space="preserve">, afin qu’elles montrent tous les </w:t>
+      </w:r>
+      <w:proofErr w:type="spellStart"/>
+      <w:r>
+        <w:t>detail</w:t>
+      </w:r>
+      <w:proofErr w:type="spellEnd"/>
+      <w:r>
+        <w:t xml:space="preserve"> (pour chaque </w:t>
+      </w:r>
+      <w:proofErr w:type="spellStart"/>
+      <w:r>
+        <w:t>evenement</w:t>
+      </w:r>
+      <w:proofErr w:type="spellEnd"/>
+      <w:r>
+        <w:t>)</w:t>
+      </w:r>
+    </w:p>
+    <w:p>
+      <w:pPr>
+        <w:pStyle w:val="ListeElements"/>
+        <w:ind w:left="0"/>
+      </w:pPr>
+      <w:r>
+        <w:t xml:space="preserve">-Idem pour </w:t>
+      </w:r>
+      <w:proofErr w:type="spellStart"/>
+      <w:r>
+        <w:t>Edit</w:t>
+      </w:r>
+      <w:proofErr w:type="spellEnd"/>
+    </w:p>
+    <w:p>
+      <w:pPr>
+        <w:pStyle w:val="ListeElements"/>
+        <w:ind w:left="0"/>
+      </w:pPr>
+      <w:r>
+        <w:t>-</w:t>
+      </w:r>
+      <w:proofErr w:type="spellStart"/>
+      <w:r>
+        <w:t>Verifier</w:t>
+      </w:r>
+      <w:proofErr w:type="spellEnd"/>
+      <w:r>
+        <w:t xml:space="preserve"> le chemin pour un User, via le </w:t>
+      </w:r>
+      <w:proofErr w:type="spellStart"/>
+      <w:r>
+        <w:t>detail</w:t>
+      </w:r>
+      <w:proofErr w:type="spellEnd"/>
+      <w:r>
+        <w:t xml:space="preserve"> d’un </w:t>
+      </w:r>
+      <w:proofErr w:type="spellStart"/>
+      <w:proofErr w:type="gramStart"/>
+      <w:r>
+        <w:t>congres</w:t>
+      </w:r>
+      <w:proofErr w:type="spellEnd"/>
+      <w:proofErr w:type="gramEnd"/>
+      <w:r>
+        <w:t>, s`il peut faire tout ce qu’il devrait pouvoir faire, et inversement</w:t>
+      </w:r>
+    </w:p>
+    <w:p>
+      <w:pPr>
+        <w:pStyle w:val="ListeElements"/>
+        <w:ind w:left="0"/>
+      </w:pPr>
+      <w:r>
+        <w:t>-Finir la traduction</w:t>
+      </w:r>
+    </w:p>
+    <w:p>
+      <w:pPr>
+        <w:pStyle w:val="ListeElements"/>
+        <w:ind w:left="0"/>
+      </w:pPr>
+      <w:r>
+        <w:t>-Autres choses qui vous passent par la tête</w:t>
+      </w:r>
+    </w:p>
+    <w:p>
+      <w:pPr>
+        <w:pStyle w:val="ListeElements"/>
+        <w:ind w:left="0"/>
+      </w:pPr>
+    </w:p>
+    <w:p>
+      <w:pPr>
+        <w:pStyle w:val="ListeElements"/>
+        <w:ind w:left="0"/>
+      </w:pPr>
+    </w:p>
+    <w:p>
+      <w:pPr>
+        <w:pStyle w:val="ListeElements"/>
+        <w:ind w:left="0"/>
+      </w:pPr>
+      <w:bookmarkStart w:id="0" w:name="_GoBack"/>
+      <w:bookmarkEnd w:id="0"/>
+    </w:p>
+    <w:p>
+      <w:pPr>
+        <w:pStyle w:val="ListeElements"/>
+        <w:ind w:left="0"/>
+      </w:pPr>
+    </w:p>
+    <w:p>
+      <w:pPr>
+        <w:pStyle w:val="ListeElements"/>
+        <w:ind w:left="0"/>
+      </w:pPr>
+    </w:p>
+    <w:p>
+      <w:pPr>
+        <w:pStyle w:val="ListeElements"/>
+        <w:ind w:left="0"/>
+      </w:pPr>
     </w:p>
     <w:p>
       <w:pPr>

</xml_diff>

<commit_message>
ajout de un todo
</commit_message>
<xml_diff>
--- a/Analyse/Projet - 545.docx
+++ b/Analyse/Projet - 545.docx
@@ -25,13 +25,8 @@
       <w:pPr>
         <w:pStyle w:val="Titre"/>
       </w:pPr>
-      <w:proofErr w:type="spellStart"/>
-      <w:r>
-        <w:t>Lol</w:t>
-      </w:r>
-      <w:proofErr w:type="spellEnd"/>
-      <w:r>
-        <w:t>! Super Congrès! Wow!</w:t>
+      <w:r>
+        <w:t>Lol! Super Congrès! Wow!</w:t>
       </w:r>
     </w:p>
     <w:p>
@@ -1212,21 +1207,7 @@
         <w:rPr>
           <w:highlight w:val="green"/>
         </w:rPr>
-        <w:t>Utilisation d'</w:t>
-      </w:r>
-      <w:proofErr w:type="spellStart"/>
-      <w:r>
-        <w:rPr>
-          <w:highlight w:val="green"/>
-        </w:rPr>
-        <w:t>Entity</w:t>
-      </w:r>
-      <w:proofErr w:type="spellEnd"/>
-      <w:r>
-        <w:rPr>
-          <w:highlight w:val="green"/>
-        </w:rPr>
-        <w:t xml:space="preserve"> Framework</w:t>
+        <w:t>Utilisation d'Entity Framework</w:t>
       </w:r>
     </w:p>
     <w:p>
@@ -1237,21 +1218,7 @@
         <w:rPr>
           <w:highlight w:val="green"/>
         </w:rPr>
-        <w:t xml:space="preserve">Façon de faire les requêtes et de </w:t>
-      </w:r>
-      <w:proofErr w:type="spellStart"/>
-      <w:r>
-        <w:rPr>
-          <w:highlight w:val="green"/>
-        </w:rPr>
-        <w:t>populer</w:t>
-      </w:r>
-      <w:proofErr w:type="spellEnd"/>
-      <w:r>
-        <w:rPr>
-          <w:highlight w:val="green"/>
-        </w:rPr>
-        <w:t xml:space="preserve"> les objets</w:t>
+        <w:t>Façon de faire les requêtes et de populer les objets</w:t>
       </w:r>
     </w:p>
     <w:p>
@@ -1283,13 +1250,8 @@
         <w:pStyle w:val="Sansinterligne"/>
       </w:pPr>
       <w:r>
-        <w:t xml:space="preserve">Utilisation de </w:t>
-      </w:r>
-      <w:proofErr w:type="spellStart"/>
-      <w:r>
-        <w:t>ViewModel</w:t>
-      </w:r>
-      <w:proofErr w:type="spellEnd"/>
+        <w:t>Utilisation de ViewModel</w:t>
+      </w:r>
     </w:p>
     <w:p>
       <w:pPr>
@@ -1676,14 +1638,9 @@
         <w:pStyle w:val="ListeElements"/>
         <w:ind w:left="0"/>
       </w:pPr>
-      <w:proofErr w:type="spellStart"/>
       <w:r>
         <w:lastRenderedPageBreak/>
-        <w:t>ToDo</w:t>
-      </w:r>
-      <w:proofErr w:type="spellEnd"/>
-      <w:r>
-        <w:t xml:space="preserve"> : </w:t>
+        <w:t xml:space="preserve">ToDo : </w:t>
       </w:r>
     </w:p>
     <w:p>
@@ -1710,142 +1667,133 @@
         <w:t>-</w:t>
       </w:r>
       <w:r>
-        <w:t xml:space="preserve">Mettre en ordre les </w:t>
-      </w:r>
-      <w:proofErr w:type="spellStart"/>
-      <w:r>
-        <w:t>event</w:t>
-      </w:r>
-      <w:proofErr w:type="spellEnd"/>
-      <w:r>
-        <w:t xml:space="preserve"> dans l’</w:t>
+        <w:t>Mettre en ordre les event dans l’</w:t>
       </w:r>
       <w:r>
         <w:t>horaire</w:t>
       </w:r>
       <w:r>
+        <w:t xml:space="preserve"> du congres</w:t>
+      </w:r>
+    </w:p>
+    <w:p>
+      <w:pPr>
+        <w:pStyle w:val="ListeElements"/>
+        <w:ind w:left="0"/>
+      </w:pPr>
+    </w:p>
+    <w:p>
+      <w:pPr>
+        <w:pStyle w:val="ListeElements"/>
+        <w:ind w:left="0"/>
+      </w:pPr>
+      <w:r>
+        <w:t>Evenement</w:t>
+      </w:r>
+    </w:p>
+    <w:p>
+      <w:pPr>
+        <w:pStyle w:val="ListeElements"/>
+        <w:ind w:left="0"/>
+      </w:pPr>
+      <w:r>
+        <w:t>-Recherche pour un evenement de type autre</w:t>
+      </w:r>
+    </w:p>
+    <w:p>
+      <w:pPr>
+        <w:pStyle w:val="ListeElements"/>
+        <w:ind w:left="0"/>
+      </w:pPr>
+      <w:r>
+        <w:t>-Ajouter le user de l’evenement de type autre a lindex</w:t>
+      </w:r>
+    </w:p>
+    <w:p>
+      <w:pPr>
+        <w:pStyle w:val="ListeElements"/>
+        <w:ind w:left="0"/>
+      </w:pPr>
+      <w:r>
+        <w:t>-Mettre la vue index de evenement en vue partiel et faire fonctionner la recherche/trie en ajax, voir conference</w:t>
+      </w:r>
+    </w:p>
+    <w:p>
+      <w:pPr>
+        <w:pStyle w:val="ListeElements"/>
+        <w:ind w:left="0"/>
+      </w:pPr>
+    </w:p>
+    <w:p>
+      <w:pPr>
+        <w:pStyle w:val="ListeElements"/>
+        <w:ind w:left="0"/>
+      </w:pPr>
+    </w:p>
+    <w:p>
+      <w:pPr>
+        <w:pStyle w:val="ListeElements"/>
+        <w:ind w:left="0"/>
+      </w:pPr>
+      <w:r>
+        <w:t>Tournoi</w:t>
+      </w:r>
+    </w:p>
+    <w:p>
+      <w:pPr>
+        <w:pStyle w:val="ListeElements"/>
+        <w:ind w:left="0"/>
+      </w:pPr>
+      <w:r>
+        <w:t xml:space="preserve"> Ne pas toucher a avancement ou autres truc relié</w:t>
+      </w:r>
+    </w:p>
+    <w:p>
+      <w:pPr>
+        <w:pStyle w:val="ListeElements"/>
+        <w:ind w:left="0"/>
+      </w:pPr>
+      <w:r>
+        <w:t>-</w:t>
+      </w:r>
+      <w:r>
         <w:t xml:space="preserve"> </w:t>
       </w:r>
-      <w:proofErr w:type="gramStart"/>
-      <w:r>
-        <w:t>du congres</w:t>
-      </w:r>
-      <w:proofErr w:type="gramEnd"/>
-    </w:p>
-    <w:p>
-      <w:pPr>
-        <w:pStyle w:val="ListeElements"/>
-        <w:ind w:left="0"/>
-      </w:pPr>
-    </w:p>
-    <w:p>
-      <w:pPr>
-        <w:pStyle w:val="ListeElements"/>
-        <w:ind w:left="0"/>
-      </w:pPr>
-      <w:proofErr w:type="spellStart"/>
-      <w:r>
-        <w:t>Evenement</w:t>
-      </w:r>
-      <w:proofErr w:type="spellEnd"/>
-    </w:p>
-    <w:p>
-      <w:pPr>
-        <w:pStyle w:val="ListeElements"/>
-        <w:ind w:left="0"/>
-      </w:pPr>
-      <w:r>
-        <w:t xml:space="preserve">-Recherche pour un </w:t>
-      </w:r>
-      <w:proofErr w:type="spellStart"/>
-      <w:r>
-        <w:t>evenement</w:t>
-      </w:r>
-      <w:proofErr w:type="spellEnd"/>
-      <w:r>
-        <w:t xml:space="preserve"> de type autre</w:t>
-      </w:r>
-    </w:p>
-    <w:p>
-      <w:pPr>
-        <w:pStyle w:val="ListeElements"/>
-        <w:ind w:left="0"/>
-      </w:pPr>
-      <w:r>
-        <w:t>-Ajouter le user de l’</w:t>
-      </w:r>
-      <w:proofErr w:type="spellStart"/>
-      <w:r>
-        <w:t>evenement</w:t>
-      </w:r>
-      <w:proofErr w:type="spellEnd"/>
-      <w:r>
-        <w:t xml:space="preserve"> de type autre a </w:t>
-      </w:r>
-      <w:proofErr w:type="spellStart"/>
-      <w:r>
-        <w:t>lindex</w:t>
-      </w:r>
-      <w:proofErr w:type="spellEnd"/>
-    </w:p>
-    <w:p>
-      <w:pPr>
-        <w:pStyle w:val="ListeElements"/>
-        <w:ind w:left="0"/>
-      </w:pPr>
-      <w:r>
-        <w:t xml:space="preserve">-Mettre la vue index de </w:t>
-      </w:r>
-      <w:proofErr w:type="spellStart"/>
-      <w:r>
-        <w:t>evenement</w:t>
-      </w:r>
-      <w:proofErr w:type="spellEnd"/>
-      <w:r>
-        <w:t xml:space="preserve"> en vue partiel et faire fonctionner la recherche/trie en </w:t>
-      </w:r>
-      <w:proofErr w:type="spellStart"/>
-      <w:r>
-        <w:t>ajax</w:t>
-      </w:r>
-      <w:proofErr w:type="spellEnd"/>
-      <w:r>
-        <w:t xml:space="preserve">, voir </w:t>
-      </w:r>
-      <w:proofErr w:type="spellStart"/>
-      <w:r>
-        <w:t>conference</w:t>
-      </w:r>
-      <w:proofErr w:type="spellEnd"/>
-    </w:p>
-    <w:p>
-      <w:pPr>
-        <w:pStyle w:val="ListeElements"/>
-        <w:ind w:left="0"/>
-      </w:pPr>
-    </w:p>
-    <w:p>
-      <w:pPr>
-        <w:pStyle w:val="ListeElements"/>
-        <w:ind w:left="0"/>
-      </w:pPr>
-    </w:p>
-    <w:p>
-      <w:pPr>
-        <w:pStyle w:val="ListeElements"/>
-        <w:ind w:left="0"/>
-      </w:pPr>
-      <w:r>
-        <w:t>Tournoi</w:t>
-      </w:r>
-    </w:p>
-    <w:p>
-      <w:pPr>
-        <w:pStyle w:val="ListeElements"/>
-        <w:ind w:left="0"/>
-      </w:pPr>
-      <w:r>
-        <w:t xml:space="preserve"> Ne pas toucher a avancement ou autres truc relié</w:t>
+      <w:r>
+        <w:t>Mettre la vue index de tournoi en vue partiel et faire fonctionner la recherche/trie en ajax, voir conference</w:t>
+      </w:r>
+    </w:p>
+    <w:p>
+      <w:pPr>
+        <w:pStyle w:val="ListeElements"/>
+        <w:ind w:left="0"/>
+      </w:pPr>
+    </w:p>
+    <w:p>
+      <w:pPr>
+        <w:pStyle w:val="ListeElements"/>
+        <w:ind w:left="0"/>
+      </w:pPr>
+      <w:r>
+        <w:t>Spectacle</w:t>
+      </w:r>
+    </w:p>
+    <w:p>
+      <w:pPr>
+        <w:pStyle w:val="ListeElements"/>
+        <w:ind w:left="0"/>
+      </w:pPr>
+      <w:r>
+        <w:t>-Trie par type</w:t>
+      </w:r>
+    </w:p>
+    <w:p>
+      <w:pPr>
+        <w:pStyle w:val="ListeElements"/>
+        <w:ind w:left="0"/>
+      </w:pPr>
+      <w:r>
+        <w:t>-Ajouter le user du spectacle a la vue index</w:t>
       </w:r>
     </w:p>
     <w:p>
@@ -1860,96 +1808,8 @@
         <w:t xml:space="preserve"> </w:t>
       </w:r>
       <w:r>
-        <w:t xml:space="preserve">Mettre la vue index de </w:t>
-      </w:r>
-      <w:r>
-        <w:t>tournoi</w:t>
-      </w:r>
-      <w:r>
-        <w:t xml:space="preserve"> en vue partiel et faire fonctionner la recherche/trie en </w:t>
-      </w:r>
-      <w:proofErr w:type="spellStart"/>
-      <w:r>
-        <w:t>ajax</w:t>
-      </w:r>
-      <w:proofErr w:type="spellEnd"/>
-      <w:r>
-        <w:t xml:space="preserve">, voir </w:t>
-      </w:r>
-      <w:proofErr w:type="spellStart"/>
-      <w:r>
-        <w:t>conference</w:t>
-      </w:r>
-      <w:proofErr w:type="spellEnd"/>
-    </w:p>
-    <w:p>
-      <w:pPr>
-        <w:pStyle w:val="ListeElements"/>
-        <w:ind w:left="0"/>
-      </w:pPr>
-    </w:p>
-    <w:p>
-      <w:pPr>
-        <w:pStyle w:val="ListeElements"/>
-        <w:ind w:left="0"/>
-      </w:pPr>
-      <w:r>
-        <w:t>Spectacle</w:t>
-      </w:r>
-    </w:p>
-    <w:p>
-      <w:pPr>
-        <w:pStyle w:val="ListeElements"/>
-        <w:ind w:left="0"/>
-      </w:pPr>
-      <w:r>
-        <w:t>-Trie par type</w:t>
-      </w:r>
-    </w:p>
-    <w:p>
-      <w:pPr>
-        <w:pStyle w:val="ListeElements"/>
-        <w:ind w:left="0"/>
-      </w:pPr>
-      <w:r>
-        <w:t xml:space="preserve">-Ajouter le user du spectacle </w:t>
-      </w:r>
-      <w:proofErr w:type="spellStart"/>
-      <w:r>
-        <w:t>a</w:t>
-      </w:r>
-      <w:proofErr w:type="spellEnd"/>
-      <w:r>
-        <w:t xml:space="preserve"> la vue index</w:t>
-      </w:r>
-    </w:p>
-    <w:p>
-      <w:pPr>
-        <w:pStyle w:val="ListeElements"/>
-        <w:ind w:left="0"/>
-      </w:pPr>
-      <w:r>
-        <w:t>-</w:t>
-      </w:r>
-      <w:r>
-        <w:t xml:space="preserve"> </w:t>
-      </w:r>
-      <w:r>
-        <w:t xml:space="preserve">Mettre la vue index de tournoi en vue partiel et faire fonctionner la recherche/trie en </w:t>
-      </w:r>
-      <w:proofErr w:type="spellStart"/>
-      <w:r>
-        <w:t>ajax</w:t>
-      </w:r>
-      <w:proofErr w:type="spellEnd"/>
-      <w:r>
-        <w:t xml:space="preserve">, voir </w:t>
-      </w:r>
-      <w:proofErr w:type="spellStart"/>
-      <w:r>
-        <w:t>conference</w:t>
-      </w:r>
-      <w:proofErr w:type="spellEnd"/>
+        <w:t>Mettre la vue index de tournoi en vue partiel et faire fonctionner la recherche/trie en ajax, voir conference</w:t>
+      </w:r>
     </w:p>
     <w:p>
       <w:pPr>
@@ -1987,29 +1847,8 @@
         <w:ind w:left="0"/>
       </w:pPr>
       <w:r>
-        <w:t>-</w:t>
-      </w:r>
-      <w:proofErr w:type="spellStart"/>
-      <w:r>
-        <w:t>Integrer</w:t>
-      </w:r>
-      <w:proofErr w:type="spellEnd"/>
-      <w:r>
-        <w:t xml:space="preserve"> le tout </w:t>
-      </w:r>
-      <w:proofErr w:type="spellStart"/>
-      <w:r>
-        <w:t>a</w:t>
-      </w:r>
-      <w:proofErr w:type="spellEnd"/>
-      <w:r>
-        <w:t xml:space="preserve"> tous les </w:t>
-      </w:r>
-      <w:proofErr w:type="spellStart"/>
-      <w:r>
-        <w:t>controllers</w:t>
-      </w:r>
-      <w:proofErr w:type="spellEnd"/>
+        <w:t>-Integrer le tout a tous les controllers</w:t>
+      </w:r>
     </w:p>
     <w:p>
       <w:pPr>
@@ -2044,88 +1883,25 @@
         <w:ind w:left="0"/>
       </w:pPr>
       <w:r>
-        <w:t>-</w:t>
-      </w:r>
-      <w:proofErr w:type="spellStart"/>
-      <w:r>
-        <w:t>Verifier</w:t>
-      </w:r>
-      <w:proofErr w:type="spellEnd"/>
-      <w:r>
-        <w:t xml:space="preserve"> tous les vue </w:t>
-      </w:r>
-      <w:proofErr w:type="spellStart"/>
-      <w:r>
-        <w:t>detail</w:t>
-      </w:r>
-      <w:proofErr w:type="spellEnd"/>
-      <w:r>
-        <w:t xml:space="preserve">, afin qu’elles montrent tous les </w:t>
-      </w:r>
-      <w:proofErr w:type="spellStart"/>
-      <w:r>
-        <w:t>detail</w:t>
-      </w:r>
-      <w:proofErr w:type="spellEnd"/>
-      <w:r>
-        <w:t xml:space="preserve"> (pour chaque </w:t>
-      </w:r>
-      <w:proofErr w:type="spellStart"/>
-      <w:r>
-        <w:t>evenement</w:t>
-      </w:r>
-      <w:proofErr w:type="spellEnd"/>
-      <w:r>
-        <w:t>)</w:t>
-      </w:r>
-    </w:p>
-    <w:p>
-      <w:pPr>
-        <w:pStyle w:val="ListeElements"/>
-        <w:ind w:left="0"/>
-      </w:pPr>
-      <w:r>
-        <w:t xml:space="preserve">-Idem pour </w:t>
-      </w:r>
-      <w:proofErr w:type="spellStart"/>
-      <w:r>
-        <w:t>Edit</w:t>
-      </w:r>
-      <w:proofErr w:type="spellEnd"/>
-    </w:p>
-    <w:p>
-      <w:pPr>
-        <w:pStyle w:val="ListeElements"/>
-        <w:ind w:left="0"/>
-      </w:pPr>
-      <w:r>
-        <w:t>-</w:t>
-      </w:r>
-      <w:proofErr w:type="spellStart"/>
-      <w:r>
-        <w:t>Verifier</w:t>
-      </w:r>
-      <w:proofErr w:type="spellEnd"/>
-      <w:r>
-        <w:t xml:space="preserve"> le chemin pour un User, via le </w:t>
-      </w:r>
-      <w:proofErr w:type="spellStart"/>
-      <w:r>
-        <w:t>detail</w:t>
-      </w:r>
-      <w:proofErr w:type="spellEnd"/>
-      <w:r>
-        <w:t xml:space="preserve"> d’un </w:t>
-      </w:r>
-      <w:proofErr w:type="spellStart"/>
-      <w:proofErr w:type="gramStart"/>
-      <w:r>
-        <w:t>congres</w:t>
-      </w:r>
-      <w:proofErr w:type="spellEnd"/>
-      <w:proofErr w:type="gramEnd"/>
-      <w:r>
-        <w:t>, s`il peut faire tout ce qu’il devrait pouvoir faire, et inversement</w:t>
+        <w:t>-Verifier tous les vue detail, afin qu’elles montrent tous les detail (pour chaque evenement)</w:t>
+      </w:r>
+    </w:p>
+    <w:p>
+      <w:pPr>
+        <w:pStyle w:val="ListeElements"/>
+        <w:ind w:left="0"/>
+      </w:pPr>
+      <w:r>
+        <w:t>-Idem pour Edit</w:t>
+      </w:r>
+    </w:p>
+    <w:p>
+      <w:pPr>
+        <w:pStyle w:val="ListeElements"/>
+        <w:ind w:left="0"/>
+      </w:pPr>
+      <w:r>
+        <w:t>-Verifier le chemin pour un User, via le detail d’un congres, s`il peut faire tout ce qu’il devrait pouvoir faire, et inversement</w:t>
       </w:r>
     </w:p>
     <w:p>
@@ -2143,28 +1919,37 @@
         <w:ind w:left="0"/>
       </w:pPr>
       <w:r>
-        <w:t>-Autres choses qui vous passent par la tête</w:t>
-      </w:r>
-    </w:p>
-    <w:p>
-      <w:pPr>
-        <w:pStyle w:val="ListeElements"/>
-        <w:ind w:left="0"/>
-      </w:pPr>
-    </w:p>
-    <w:p>
-      <w:pPr>
-        <w:pStyle w:val="ListeElements"/>
-        <w:ind w:left="0"/>
-      </w:pPr>
-    </w:p>
-    <w:p>
-      <w:pPr>
-        <w:pStyle w:val="ListeElements"/>
-        <w:ind w:left="0"/>
-      </w:pPr>
+        <w:t>-Faire de la validation là où nécessaire</w:t>
+      </w:r>
       <w:bookmarkStart w:id="0" w:name="_GoBack"/>
       <w:bookmarkEnd w:id="0"/>
+    </w:p>
+    <w:p>
+      <w:pPr>
+        <w:pStyle w:val="ListeElements"/>
+        <w:ind w:left="0"/>
+      </w:pPr>
+      <w:r>
+        <w:t>-Autres choses qui vous passent par la tête</w:t>
+      </w:r>
+    </w:p>
+    <w:p>
+      <w:pPr>
+        <w:pStyle w:val="ListeElements"/>
+        <w:ind w:left="0"/>
+      </w:pPr>
+    </w:p>
+    <w:p>
+      <w:pPr>
+        <w:pStyle w:val="ListeElements"/>
+        <w:ind w:left="0"/>
+      </w:pPr>
+    </w:p>
+    <w:p>
+      <w:pPr>
+        <w:pStyle w:val="ListeElements"/>
+        <w:ind w:left="0"/>
+      </w:pPr>
     </w:p>
     <w:p>
       <w:pPr>

</xml_diff>

<commit_message>
2 tahes de moins
</commit_message>
<xml_diff>
--- a/Analyse/Projet - 545.docx
+++ b/Analyse/Projet - 545.docx
@@ -1655,39 +1655,6 @@
         <w:ind w:left="0"/>
       </w:pPr>
       <w:r>
-        <w:t>Congres</w:t>
-      </w:r>
-    </w:p>
-    <w:p>
-      <w:pPr>
-        <w:pStyle w:val="ListeElements"/>
-        <w:ind w:left="0"/>
-      </w:pPr>
-      <w:r>
-        <w:t>-</w:t>
-      </w:r>
-      <w:r>
-        <w:t>Mettre en ordre les event dans l’</w:t>
-      </w:r>
-      <w:r>
-        <w:t>horaire</w:t>
-      </w:r>
-      <w:r>
-        <w:t xml:space="preserve"> du congres</w:t>
-      </w:r>
-    </w:p>
-    <w:p>
-      <w:pPr>
-        <w:pStyle w:val="ListeElements"/>
-        <w:ind w:left="0"/>
-      </w:pPr>
-    </w:p>
-    <w:p>
-      <w:pPr>
-        <w:pStyle w:val="ListeElements"/>
-        <w:ind w:left="0"/>
-      </w:pPr>
-      <w:r>
         <w:t>Evenement</w:t>
       </w:r>
     </w:p>
@@ -1729,200 +1696,161 @@
         <w:pStyle w:val="ListeElements"/>
         <w:ind w:left="0"/>
       </w:pPr>
-    </w:p>
-    <w:p>
-      <w:pPr>
-        <w:pStyle w:val="ListeElements"/>
-        <w:ind w:left="0"/>
-      </w:pPr>
-      <w:r>
-        <w:t>Tournoi</w:t>
-      </w:r>
-    </w:p>
-    <w:p>
-      <w:pPr>
-        <w:pStyle w:val="ListeElements"/>
-        <w:ind w:left="0"/>
-      </w:pPr>
-      <w:r>
-        <w:t xml:space="preserve"> Ne pas toucher a avancement ou autres truc relié</w:t>
-      </w:r>
-    </w:p>
-    <w:p>
-      <w:pPr>
-        <w:pStyle w:val="ListeElements"/>
-        <w:ind w:left="0"/>
-      </w:pPr>
-      <w:r>
-        <w:t>-</w:t>
-      </w:r>
-      <w:r>
-        <w:t xml:space="preserve"> </w:t>
-      </w:r>
-      <w:r>
-        <w:t>Mettre la vue index de tournoi en vue partiel et faire fonctionner la recherche/trie en ajax, voir conference</w:t>
-      </w:r>
-    </w:p>
-    <w:p>
-      <w:pPr>
-        <w:pStyle w:val="ListeElements"/>
-        <w:ind w:left="0"/>
-      </w:pPr>
-    </w:p>
-    <w:p>
-      <w:pPr>
-        <w:pStyle w:val="ListeElements"/>
-        <w:ind w:left="0"/>
-      </w:pPr>
-      <w:r>
-        <w:t>Spectacle</w:t>
-      </w:r>
-    </w:p>
-    <w:p>
-      <w:pPr>
-        <w:pStyle w:val="ListeElements"/>
-        <w:ind w:left="0"/>
-      </w:pPr>
-      <w:r>
-        <w:t>-Trie par type</w:t>
-      </w:r>
-    </w:p>
-    <w:p>
-      <w:pPr>
-        <w:pStyle w:val="ListeElements"/>
-        <w:ind w:left="0"/>
-      </w:pPr>
-      <w:r>
-        <w:t>-Ajouter le user du spectacle a la vue index</w:t>
-      </w:r>
-    </w:p>
-    <w:p>
-      <w:pPr>
-        <w:pStyle w:val="ListeElements"/>
-        <w:ind w:left="0"/>
-      </w:pPr>
-      <w:r>
-        <w:t>-</w:t>
-      </w:r>
-      <w:r>
-        <w:t xml:space="preserve"> </w:t>
-      </w:r>
-      <w:r>
-        <w:t>Mettre la vue index de tournoi en vue partiel et faire fonctionner la recherche/trie en ajax, voir conference</w:t>
-      </w:r>
-    </w:p>
-    <w:p>
-      <w:pPr>
-        <w:pStyle w:val="ListeElements"/>
-        <w:ind w:left="0"/>
-      </w:pPr>
-    </w:p>
-    <w:p>
-      <w:pPr>
-        <w:pStyle w:val="ListeElements"/>
-        <w:ind w:left="0"/>
-      </w:pPr>
-    </w:p>
-    <w:p>
-      <w:pPr>
-        <w:pStyle w:val="ListeElements"/>
-        <w:ind w:left="0"/>
-      </w:pPr>
-      <w:r>
-        <w:t>Salle</w:t>
-      </w:r>
-    </w:p>
-    <w:p>
-      <w:pPr>
-        <w:pStyle w:val="ListeElements"/>
-        <w:ind w:left="0"/>
-      </w:pPr>
-      <w:r>
-        <w:t>-Faire l’attribution automatique des salles</w:t>
-      </w:r>
-    </w:p>
-    <w:p>
-      <w:pPr>
-        <w:pStyle w:val="ListeElements"/>
-        <w:ind w:left="0"/>
-      </w:pPr>
-      <w:r>
-        <w:t>-Integrer le tout a tous les controllers</w:t>
-      </w:r>
-    </w:p>
-    <w:p>
-      <w:pPr>
-        <w:pStyle w:val="ListeElements"/>
-        <w:ind w:left="0"/>
-      </w:pPr>
-    </w:p>
-    <w:p>
-      <w:pPr>
-        <w:pStyle w:val="ListeElements"/>
-        <w:ind w:left="0"/>
-      </w:pPr>
-    </w:p>
-    <w:p>
-      <w:pPr>
-        <w:pStyle w:val="ListeElements"/>
-        <w:ind w:left="0"/>
-      </w:pPr>
-    </w:p>
-    <w:p>
-      <w:pPr>
-        <w:pStyle w:val="ListeElements"/>
-        <w:ind w:left="0"/>
-      </w:pPr>
-      <w:r>
-        <w:t xml:space="preserve">General </w:t>
-      </w:r>
-    </w:p>
-    <w:p>
-      <w:pPr>
-        <w:pStyle w:val="ListeElements"/>
-        <w:ind w:left="0"/>
-      </w:pPr>
-      <w:r>
-        <w:t>-Verifier tous les vue detail, afin qu’elles montrent tous les detail (pour chaque evenement)</w:t>
-      </w:r>
-    </w:p>
-    <w:p>
-      <w:pPr>
-        <w:pStyle w:val="ListeElements"/>
-        <w:ind w:left="0"/>
-      </w:pPr>
-      <w:r>
-        <w:t>-Idem pour Edit</w:t>
-      </w:r>
-    </w:p>
-    <w:p>
-      <w:pPr>
-        <w:pStyle w:val="ListeElements"/>
-        <w:ind w:left="0"/>
-      </w:pPr>
-      <w:r>
-        <w:t>-Verifier le chemin pour un User, via le detail d’un congres, s`il peut faire tout ce qu’il devrait pouvoir faire, et inversement</w:t>
-      </w:r>
-    </w:p>
-    <w:p>
-      <w:pPr>
-        <w:pStyle w:val="ListeElements"/>
-        <w:ind w:left="0"/>
-      </w:pPr>
-      <w:r>
-        <w:t>-Finir la traduction</w:t>
-      </w:r>
-    </w:p>
-    <w:p>
-      <w:pPr>
-        <w:pStyle w:val="ListeElements"/>
-        <w:ind w:left="0"/>
-      </w:pPr>
-      <w:r>
-        <w:t>-Faire de la validation là où nécessaire</w:t>
-      </w:r>
       <w:bookmarkStart w:id="0" w:name="_GoBack"/>
       <w:bookmarkEnd w:id="0"/>
+    </w:p>
+    <w:p>
+      <w:pPr>
+        <w:pStyle w:val="ListeElements"/>
+        <w:ind w:left="0"/>
+      </w:pPr>
+      <w:r>
+        <w:t>Spectacle</w:t>
+      </w:r>
+    </w:p>
+    <w:p>
+      <w:pPr>
+        <w:pStyle w:val="ListeElements"/>
+        <w:ind w:left="0"/>
+      </w:pPr>
+      <w:r>
+        <w:t>-Trie par type</w:t>
+      </w:r>
+    </w:p>
+    <w:p>
+      <w:pPr>
+        <w:pStyle w:val="ListeElements"/>
+        <w:ind w:left="0"/>
+      </w:pPr>
+      <w:r>
+        <w:t>-Ajouter le user du spectacle a la vue index</w:t>
+      </w:r>
+    </w:p>
+    <w:p>
+      <w:pPr>
+        <w:pStyle w:val="ListeElements"/>
+        <w:ind w:left="0"/>
+      </w:pPr>
+      <w:r>
+        <w:t>-</w:t>
+      </w:r>
+      <w:r>
+        <w:t xml:space="preserve"> </w:t>
+      </w:r>
+      <w:r>
+        <w:t>Mettre la vue index de tournoi en vue partiel et faire fonctionner la recherche/trie en ajax, voir conference</w:t>
+      </w:r>
+    </w:p>
+    <w:p>
+      <w:pPr>
+        <w:pStyle w:val="ListeElements"/>
+        <w:ind w:left="0"/>
+      </w:pPr>
+    </w:p>
+    <w:p>
+      <w:pPr>
+        <w:pStyle w:val="ListeElements"/>
+        <w:ind w:left="0"/>
+      </w:pPr>
+    </w:p>
+    <w:p>
+      <w:pPr>
+        <w:pStyle w:val="ListeElements"/>
+        <w:ind w:left="0"/>
+      </w:pPr>
+      <w:r>
+        <w:t>Salle</w:t>
+      </w:r>
+    </w:p>
+    <w:p>
+      <w:pPr>
+        <w:pStyle w:val="ListeElements"/>
+        <w:ind w:left="0"/>
+      </w:pPr>
+      <w:r>
+        <w:t>-Faire l’attribution automatique des salles</w:t>
+      </w:r>
+    </w:p>
+    <w:p>
+      <w:pPr>
+        <w:pStyle w:val="ListeElements"/>
+        <w:ind w:left="0"/>
+      </w:pPr>
+      <w:r>
+        <w:t>-Integrer le tout a tous les controllers</w:t>
+      </w:r>
+    </w:p>
+    <w:p>
+      <w:pPr>
+        <w:pStyle w:val="ListeElements"/>
+        <w:ind w:left="0"/>
+      </w:pPr>
+    </w:p>
+    <w:p>
+      <w:pPr>
+        <w:pStyle w:val="ListeElements"/>
+        <w:ind w:left="0"/>
+      </w:pPr>
+    </w:p>
+    <w:p>
+      <w:pPr>
+        <w:pStyle w:val="ListeElements"/>
+        <w:ind w:left="0"/>
+      </w:pPr>
+    </w:p>
+    <w:p>
+      <w:pPr>
+        <w:pStyle w:val="ListeElements"/>
+        <w:ind w:left="0"/>
+      </w:pPr>
+      <w:r>
+        <w:t xml:space="preserve">General </w:t>
+      </w:r>
+    </w:p>
+    <w:p>
+      <w:pPr>
+        <w:pStyle w:val="ListeElements"/>
+        <w:ind w:left="0"/>
+      </w:pPr>
+      <w:r>
+        <w:t>-Verifier tous les vue detail, afin qu’elles montrent tous les detail (pour chaque evenement)</w:t>
+      </w:r>
+    </w:p>
+    <w:p>
+      <w:pPr>
+        <w:pStyle w:val="ListeElements"/>
+        <w:ind w:left="0"/>
+      </w:pPr>
+      <w:r>
+        <w:t>-Idem pour Edit</w:t>
+      </w:r>
+    </w:p>
+    <w:p>
+      <w:pPr>
+        <w:pStyle w:val="ListeElements"/>
+        <w:ind w:left="0"/>
+      </w:pPr>
+      <w:r>
+        <w:t>-Verifier le chemin pour un User, via le detail d’un congres, s`il peut faire tout ce qu’il devrait pouvoir faire, et inversement</w:t>
+      </w:r>
+    </w:p>
+    <w:p>
+      <w:pPr>
+        <w:pStyle w:val="ListeElements"/>
+        <w:ind w:left="0"/>
+      </w:pPr>
+      <w:r>
+        <w:t>-Finir la traduction</w:t>
+      </w:r>
+    </w:p>
+    <w:p>
+      <w:pPr>
+        <w:pStyle w:val="ListeElements"/>
+        <w:ind w:left="0"/>
+      </w:pPr>
+      <w:r>
+        <w:t>-Faire de la validation là où nécessaire</w:t>
+      </w:r>
     </w:p>
     <w:p>
       <w:pPr>
@@ -2057,7 +1985,7 @@
             <w:noProof/>
             <w:lang w:val="fr-FR"/>
           </w:rPr>
-          <w:t>4</w:t>
+          <w:t>5</w:t>
         </w:r>
         <w:r>
           <w:fldChar w:fldCharType="end"/>

</xml_diff>

<commit_message>
Modification des vue detail de pas mal tout
</commit_message>
<xml_diff>
--- a/Analyse/Projet - 545.docx
+++ b/Analyse/Projet - 545.docx
@@ -25,8 +25,13 @@
       <w:pPr>
         <w:pStyle w:val="Titre"/>
       </w:pPr>
-      <w:r>
-        <w:t>Lol! Super Congrès! Wow!</w:t>
+      <w:proofErr w:type="spellStart"/>
+      <w:r>
+        <w:t>Lol</w:t>
+      </w:r>
+      <w:proofErr w:type="spellEnd"/>
+      <w:r>
+        <w:t>! Super Congrès! Wow!</w:t>
       </w:r>
     </w:p>
     <w:p>
@@ -1084,6 +1089,9 @@
       <w:pPr>
         <w:pStyle w:val="ListeElements"/>
         <w:ind w:left="0"/>
+        <w:rPr>
+          <w:lang w:val="en-US"/>
+        </w:rPr>
       </w:pPr>
     </w:p>
     <w:p>
@@ -1207,7 +1215,21 @@
         <w:rPr>
           <w:highlight w:val="green"/>
         </w:rPr>
-        <w:t>Utilisation d'Entity Framework</w:t>
+        <w:t>Utilisation d'</w:t>
+      </w:r>
+      <w:proofErr w:type="spellStart"/>
+      <w:r>
+        <w:rPr>
+          <w:highlight w:val="green"/>
+        </w:rPr>
+        <w:t>Entity</w:t>
+      </w:r>
+      <w:proofErr w:type="spellEnd"/>
+      <w:r>
+        <w:rPr>
+          <w:highlight w:val="green"/>
+        </w:rPr>
+        <w:t xml:space="preserve"> Framework</w:t>
       </w:r>
     </w:p>
     <w:p>
@@ -1218,7 +1240,21 @@
         <w:rPr>
           <w:highlight w:val="green"/>
         </w:rPr>
-        <w:t>Façon de faire les requêtes et de populer les objets</w:t>
+        <w:t xml:space="preserve">Façon de faire les requêtes et de </w:t>
+      </w:r>
+      <w:proofErr w:type="spellStart"/>
+      <w:r>
+        <w:rPr>
+          <w:highlight w:val="green"/>
+        </w:rPr>
+        <w:t>populer</w:t>
+      </w:r>
+      <w:proofErr w:type="spellEnd"/>
+      <w:r>
+        <w:rPr>
+          <w:highlight w:val="green"/>
+        </w:rPr>
+        <w:t xml:space="preserve"> les objets</w:t>
       </w:r>
     </w:p>
     <w:p>
@@ -1250,8 +1286,13 @@
         <w:pStyle w:val="Sansinterligne"/>
       </w:pPr>
       <w:r>
-        <w:t>Utilisation de ViewModel</w:t>
-      </w:r>
+        <w:t xml:space="preserve">Utilisation de </w:t>
+      </w:r>
+      <w:proofErr w:type="spellStart"/>
+      <w:r>
+        <w:t>ViewModel</w:t>
+      </w:r>
+      <w:proofErr w:type="spellEnd"/>
     </w:p>
     <w:p>
       <w:pPr>
@@ -1638,9 +1679,14 @@
         <w:pStyle w:val="ListeElements"/>
         <w:ind w:left="0"/>
       </w:pPr>
+      <w:proofErr w:type="spellStart"/>
       <w:r>
         <w:lastRenderedPageBreak/>
-        <w:t xml:space="preserve">ToDo : </w:t>
+        <w:t>ToDo</w:t>
+      </w:r>
+      <w:proofErr w:type="spellEnd"/>
+      <w:r>
+        <w:t xml:space="preserve"> : </w:t>
       </w:r>
     </w:p>
     <w:p>
@@ -1654,9 +1700,6 @@
         <w:pStyle w:val="ListeElements"/>
         <w:ind w:left="0"/>
       </w:pPr>
-      <w:r>
-        <w:t>Evenement</w:t>
-      </w:r>
     </w:p>
     <w:p>
       <w:pPr>
@@ -1664,7 +1707,10 @@
         <w:ind w:left="0"/>
       </w:pPr>
       <w:r>
-        <w:t>-Recherche pour un evenement de type autre</w:t>
+        <w:t>Spectacle</w:t>
+      </w:r>
+      <w:r>
+        <w:t xml:space="preserve"> (WILL)</w:t>
       </w:r>
     </w:p>
     <w:p>
@@ -1673,7 +1719,7 @@
         <w:ind w:left="0"/>
       </w:pPr>
       <w:r>
-        <w:t>-Ajouter le user de l’evenement de type autre a lindex</w:t>
+        <w:t>-Trie par type</w:t>
       </w:r>
     </w:p>
     <w:p>
@@ -1682,7 +1728,15 @@
         <w:ind w:left="0"/>
       </w:pPr>
       <w:r>
-        <w:t>-Mettre la vue index de evenement en vue partiel et faire fonctionner la recherche/trie en ajax, voir conference</w:t>
+        <w:t xml:space="preserve">-Ajouter le user du spectacle </w:t>
+      </w:r>
+      <w:proofErr w:type="spellStart"/>
+      <w:r>
+        <w:t>a</w:t>
+      </w:r>
+      <w:proofErr w:type="spellEnd"/>
+      <w:r>
+        <w:t xml:space="preserve"> la vue index</w:t>
       </w:r>
     </w:p>
     <w:p>
@@ -1690,41 +1744,111 @@
         <w:pStyle w:val="ListeElements"/>
         <w:ind w:left="0"/>
       </w:pPr>
+      <w:r>
+        <w:t>-</w:t>
+      </w:r>
+      <w:r>
+        <w:t xml:space="preserve"> </w:t>
+      </w:r>
+      <w:r>
+        <w:t xml:space="preserve">Mettre la vue index de tournoi en vue partiel et faire fonctionner la recherche/trie en </w:t>
+      </w:r>
+      <w:proofErr w:type="spellStart"/>
+      <w:r>
+        <w:t>ajax</w:t>
+      </w:r>
+      <w:proofErr w:type="spellEnd"/>
+      <w:r>
+        <w:t xml:space="preserve">, voir </w:t>
+      </w:r>
+      <w:proofErr w:type="spellStart"/>
+      <w:r>
+        <w:t>conference</w:t>
+      </w:r>
+      <w:proofErr w:type="spellEnd"/>
     </w:p>
     <w:p>
       <w:pPr>
         <w:pStyle w:val="ListeElements"/>
         <w:ind w:left="0"/>
       </w:pPr>
+    </w:p>
+    <w:p>
+      <w:pPr>
+        <w:pStyle w:val="ListeElements"/>
+        <w:ind w:left="0"/>
+      </w:pPr>
+    </w:p>
+    <w:p>
+      <w:pPr>
+        <w:pStyle w:val="ListeElements"/>
+        <w:ind w:left="0"/>
+      </w:pPr>
+      <w:r>
+        <w:t>Salle</w:t>
+      </w:r>
+      <w:r>
+        <w:t xml:space="preserve"> (SAM)</w:t>
+      </w:r>
+    </w:p>
+    <w:p>
+      <w:pPr>
+        <w:pStyle w:val="ListeElements"/>
+        <w:ind w:left="0"/>
+      </w:pPr>
+      <w:r>
+        <w:t>-Faire l’attribution automatique des salles</w:t>
+      </w:r>
+    </w:p>
+    <w:p>
+      <w:pPr>
+        <w:pStyle w:val="ListeElements"/>
+        <w:ind w:left="0"/>
+      </w:pPr>
+      <w:r>
+        <w:t>-</w:t>
+      </w:r>
+      <w:proofErr w:type="spellStart"/>
+      <w:r>
+        <w:t>Integrer</w:t>
+      </w:r>
+      <w:proofErr w:type="spellEnd"/>
+      <w:r>
+        <w:t xml:space="preserve"> le tout </w:t>
+      </w:r>
+      <w:proofErr w:type="spellStart"/>
+      <w:r>
+        <w:t>a</w:t>
+      </w:r>
+      <w:proofErr w:type="spellEnd"/>
+      <w:r>
+        <w:t xml:space="preserve"> tous les </w:t>
+      </w:r>
+      <w:proofErr w:type="spellStart"/>
+      <w:r>
+        <w:t>controllers</w:t>
+      </w:r>
       <w:bookmarkStart w:id="0" w:name="_GoBack"/>
       <w:bookmarkEnd w:id="0"/>
+      <w:proofErr w:type="spellEnd"/>
     </w:p>
     <w:p>
       <w:pPr>
         <w:pStyle w:val="ListeElements"/>
         <w:ind w:left="0"/>
       </w:pPr>
-      <w:r>
-        <w:t>Spectacle</w:t>
-      </w:r>
     </w:p>
     <w:p>
       <w:pPr>
         <w:pStyle w:val="ListeElements"/>
         <w:ind w:left="0"/>
       </w:pPr>
-      <w:r>
-        <w:t>-Trie par type</w:t>
-      </w:r>
     </w:p>
     <w:p>
       <w:pPr>
         <w:pStyle w:val="ListeElements"/>
         <w:ind w:left="0"/>
       </w:pPr>
-      <w:r>
-        <w:t>-Ajouter le user du spectacle a la vue index</w:t>
-      </w:r>
     </w:p>
     <w:p>
       <w:pPr>
@@ -1732,13 +1856,41 @@
         <w:ind w:left="0"/>
       </w:pPr>
       <w:r>
+        <w:t xml:space="preserve">General </w:t>
+      </w:r>
+    </w:p>
+    <w:p>
+      <w:pPr>
+        <w:pStyle w:val="ListeElements"/>
+        <w:ind w:left="0"/>
+      </w:pPr>
+      <w:r>
         <w:t>-</w:t>
       </w:r>
       <w:r>
         <w:t xml:space="preserve"> </w:t>
       </w:r>
-      <w:r>
-        <w:t>Mettre la vue index de tournoi en vue partiel et faire fonctionner la recherche/trie en ajax, voir conference</w:t>
+      <w:proofErr w:type="spellStart"/>
+      <w:r>
+        <w:t>Verifier</w:t>
+      </w:r>
+      <w:proofErr w:type="spellEnd"/>
+      <w:r>
+        <w:t xml:space="preserve"> tous les vue</w:t>
+      </w:r>
+      <w:r>
+        <w:t xml:space="preserve"> </w:t>
+      </w:r>
+      <w:r>
+        <w:t xml:space="preserve">pour </w:t>
+      </w:r>
+      <w:proofErr w:type="spellStart"/>
+      <w:r>
+        <w:t>Edit</w:t>
+      </w:r>
+      <w:proofErr w:type="spellEnd"/>
+      <w:r>
+        <w:t xml:space="preserve"> (ajouter les champs manquant)</w:t>
       </w:r>
     </w:p>
     <w:p>
@@ -1746,92 +1898,34 @@
         <w:pStyle w:val="ListeElements"/>
         <w:ind w:left="0"/>
       </w:pPr>
-    </w:p>
-    <w:p>
-      <w:pPr>
-        <w:pStyle w:val="ListeElements"/>
-        <w:ind w:left="0"/>
-      </w:pPr>
-    </w:p>
-    <w:p>
-      <w:pPr>
-        <w:pStyle w:val="ListeElements"/>
-        <w:ind w:left="0"/>
-      </w:pPr>
-      <w:r>
-        <w:t>Salle</w:t>
-      </w:r>
-    </w:p>
-    <w:p>
-      <w:pPr>
-        <w:pStyle w:val="ListeElements"/>
-        <w:ind w:left="0"/>
-      </w:pPr>
-      <w:r>
-        <w:t>-Faire l’attribution automatique des salles</w:t>
-      </w:r>
-    </w:p>
-    <w:p>
-      <w:pPr>
-        <w:pStyle w:val="ListeElements"/>
-        <w:ind w:left="0"/>
-      </w:pPr>
-      <w:r>
-        <w:t>-Integrer le tout a tous les controllers</w:t>
-      </w:r>
-    </w:p>
-    <w:p>
-      <w:pPr>
-        <w:pStyle w:val="ListeElements"/>
-        <w:ind w:left="0"/>
-      </w:pPr>
-    </w:p>
-    <w:p>
-      <w:pPr>
-        <w:pStyle w:val="ListeElements"/>
-        <w:ind w:left="0"/>
-      </w:pPr>
-    </w:p>
-    <w:p>
-      <w:pPr>
-        <w:pStyle w:val="ListeElements"/>
-        <w:ind w:left="0"/>
-      </w:pPr>
-    </w:p>
-    <w:p>
-      <w:pPr>
-        <w:pStyle w:val="ListeElements"/>
-        <w:ind w:left="0"/>
-      </w:pPr>
-      <w:r>
-        <w:t xml:space="preserve">General </w:t>
-      </w:r>
-    </w:p>
-    <w:p>
-      <w:pPr>
-        <w:pStyle w:val="ListeElements"/>
-        <w:ind w:left="0"/>
-      </w:pPr>
-      <w:r>
-        <w:t>-Verifier tous les vue detail, afin qu’elles montrent tous les detail (pour chaque evenement)</w:t>
-      </w:r>
-    </w:p>
-    <w:p>
-      <w:pPr>
-        <w:pStyle w:val="ListeElements"/>
-        <w:ind w:left="0"/>
-      </w:pPr>
-      <w:r>
-        <w:t>-Idem pour Edit</w:t>
-      </w:r>
-    </w:p>
-    <w:p>
-      <w:pPr>
-        <w:pStyle w:val="ListeElements"/>
-        <w:ind w:left="0"/>
-      </w:pPr>
-      <w:r>
-        <w:t>-Verifier le chemin pour un User, via le detail d’un congres, s`il peut faire tout ce qu’il devrait pouvoir faire, et inversement</w:t>
+      <w:r>
+        <w:t>-</w:t>
+      </w:r>
+      <w:proofErr w:type="spellStart"/>
+      <w:r>
+        <w:t>Verifier</w:t>
+      </w:r>
+      <w:proofErr w:type="spellEnd"/>
+      <w:r>
+        <w:t xml:space="preserve"> le chemin pour un User, via le </w:t>
+      </w:r>
+      <w:proofErr w:type="spellStart"/>
+      <w:r>
+        <w:t>detail</w:t>
+      </w:r>
+      <w:proofErr w:type="spellEnd"/>
+      <w:r>
+        <w:t xml:space="preserve"> d’un </w:t>
+      </w:r>
+      <w:proofErr w:type="spellStart"/>
+      <w:proofErr w:type="gramStart"/>
+      <w:r>
+        <w:t>congres</w:t>
+      </w:r>
+      <w:proofErr w:type="spellEnd"/>
+      <w:proofErr w:type="gramEnd"/>
+      <w:r>
+        <w:t>, s`il peut faire tout ce qu’il devrait pouvoir faire, et inversement</w:t>
       </w:r>
     </w:p>
     <w:p>

</xml_diff>

<commit_message>
Amélioration de la standardisation
</commit_message>
<xml_diff>
--- a/Analyse/Projet - 545.docx
+++ b/Analyse/Projet - 545.docx
@@ -25,8 +25,13 @@
       <w:pPr>
         <w:pStyle w:val="Titre"/>
       </w:pPr>
-      <w:r>
-        <w:t>Lol! Super Congrès! Wow!</w:t>
+      <w:proofErr w:type="spellStart"/>
+      <w:r>
+        <w:t>Lol</w:t>
+      </w:r>
+      <w:proofErr w:type="spellEnd"/>
+      <w:r>
+        <w:t>! Super Congrès! Wow!</w:t>
       </w:r>
     </w:p>
     <w:p>
@@ -1207,7 +1212,21 @@
         <w:rPr>
           <w:highlight w:val="green"/>
         </w:rPr>
-        <w:t>Utilisation d'Entity Framework</w:t>
+        <w:t>Utilisation d'</w:t>
+      </w:r>
+      <w:proofErr w:type="spellStart"/>
+      <w:r>
+        <w:rPr>
+          <w:highlight w:val="green"/>
+        </w:rPr>
+        <w:t>Entity</w:t>
+      </w:r>
+      <w:proofErr w:type="spellEnd"/>
+      <w:r>
+        <w:rPr>
+          <w:highlight w:val="green"/>
+        </w:rPr>
+        <w:t xml:space="preserve"> Framework</w:t>
       </w:r>
     </w:p>
     <w:p>
@@ -1218,7 +1237,21 @@
         <w:rPr>
           <w:highlight w:val="green"/>
         </w:rPr>
-        <w:t>Façon de faire les requêtes et de populer les objets</w:t>
+        <w:t xml:space="preserve">Façon de faire les requêtes et de </w:t>
+      </w:r>
+      <w:proofErr w:type="spellStart"/>
+      <w:r>
+        <w:rPr>
+          <w:highlight w:val="green"/>
+        </w:rPr>
+        <w:t>populer</w:t>
+      </w:r>
+      <w:proofErr w:type="spellEnd"/>
+      <w:r>
+        <w:rPr>
+          <w:highlight w:val="green"/>
+        </w:rPr>
+        <w:t xml:space="preserve"> les objets</w:t>
       </w:r>
     </w:p>
     <w:p>
@@ -1250,8 +1283,13 @@
         <w:pStyle w:val="Sansinterligne"/>
       </w:pPr>
       <w:r>
-        <w:t>Utilisation de ViewModel</w:t>
-      </w:r>
+        <w:t xml:space="preserve">Utilisation de </w:t>
+      </w:r>
+      <w:proofErr w:type="spellStart"/>
+      <w:r>
+        <w:t>ViewModel</w:t>
+      </w:r>
+      <w:proofErr w:type="spellEnd"/>
     </w:p>
     <w:p>
       <w:pPr>
@@ -1638,9 +1676,14 @@
         <w:pStyle w:val="ListeElements"/>
         <w:ind w:left="0"/>
       </w:pPr>
+      <w:proofErr w:type="spellStart"/>
       <w:r>
         <w:lastRenderedPageBreak/>
-        <w:t xml:space="preserve">ToDo : </w:t>
+        <w:t>ToDo</w:t>
+      </w:r>
+      <w:proofErr w:type="spellEnd"/>
+      <w:r>
+        <w:t xml:space="preserve"> : </w:t>
       </w:r>
     </w:p>
     <w:p>
@@ -1682,8 +1725,29 @@
         <w:ind w:left="0"/>
       </w:pPr>
       <w:r>
-        <w:t>-Integrer le tout a tous les controllers</w:t>
-      </w:r>
+        <w:t>-</w:t>
+      </w:r>
+      <w:proofErr w:type="spellStart"/>
+      <w:r>
+        <w:t>Integrer</w:t>
+      </w:r>
+      <w:proofErr w:type="spellEnd"/>
+      <w:r>
+        <w:t xml:space="preserve"> le tout </w:t>
+      </w:r>
+      <w:proofErr w:type="spellStart"/>
+      <w:r>
+        <w:t>a</w:t>
+      </w:r>
+      <w:proofErr w:type="spellEnd"/>
+      <w:r>
+        <w:t xml:space="preserve"> tous les </w:t>
+      </w:r>
+      <w:proofErr w:type="spellStart"/>
+      <w:r>
+        <w:t>controllers</w:t>
+      </w:r>
+      <w:proofErr w:type="spellEnd"/>
       <w:r>
         <w:t>/vue</w:t>
       </w:r>
@@ -1726,23 +1790,24 @@
       <w:r>
         <w:t xml:space="preserve"> </w:t>
       </w:r>
-      <w:r>
-        <w:t xml:space="preserve">Verifier tous les vue </w:t>
-      </w:r>
-      <w:r>
-        <w:t>pour Edit</w:t>
-      </w:r>
+      <w:proofErr w:type="spellStart"/>
+      <w:r>
+        <w:t>Verifier</w:t>
+      </w:r>
+      <w:proofErr w:type="spellEnd"/>
+      <w:r>
+        <w:t xml:space="preserve"> tous les vue </w:t>
+      </w:r>
+      <w:r>
+        <w:t xml:space="preserve">pour </w:t>
+      </w:r>
+      <w:proofErr w:type="spellStart"/>
+      <w:r>
+        <w:t>Edit</w:t>
+      </w:r>
+      <w:proofErr w:type="spellEnd"/>
       <w:r>
         <w:t xml:space="preserve"> (ajouter les champs manquant)</w:t>
-      </w:r>
-    </w:p>
-    <w:p>
-      <w:pPr>
-        <w:pStyle w:val="ListeElements"/>
-        <w:ind w:left="0"/>
-      </w:pPr>
-      <w:r>
-        <w:t>-Verifier tous les delete</w:t>
       </w:r>
       <w:bookmarkStart w:id="0" w:name="_GoBack"/>
       <w:bookmarkEnd w:id="0"/>
@@ -1753,7 +1818,33 @@
         <w:ind w:left="0"/>
       </w:pPr>
       <w:r>
-        <w:t>-Verifier le chemin pour un User, via le detail d’un congres, s`il peut faire tout ce qu’il devrait pouvoir faire, et inversement</w:t>
+        <w:t>-</w:t>
+      </w:r>
+      <w:proofErr w:type="spellStart"/>
+      <w:r>
+        <w:t>Verifier</w:t>
+      </w:r>
+      <w:proofErr w:type="spellEnd"/>
+      <w:r>
+        <w:t xml:space="preserve"> le chemin pour un User, via le </w:t>
+      </w:r>
+      <w:proofErr w:type="spellStart"/>
+      <w:r>
+        <w:t>detail</w:t>
+      </w:r>
+      <w:proofErr w:type="spellEnd"/>
+      <w:r>
+        <w:t xml:space="preserve"> d’un </w:t>
+      </w:r>
+      <w:proofErr w:type="spellStart"/>
+      <w:proofErr w:type="gramStart"/>
+      <w:r>
+        <w:t>congres</w:t>
+      </w:r>
+      <w:proofErr w:type="spellEnd"/>
+      <w:proofErr w:type="gramEnd"/>
+      <w:r>
+        <w:t>, s`il peut faire tout ce qu’il devrait pouvoir faire, et inversement</w:t>
       </w:r>
     </w:p>
     <w:p>
@@ -1907,7 +1998,7 @@
             <w:noProof/>
             <w:lang w:val="fr-FR"/>
           </w:rPr>
-          <w:t>2</w:t>
+          <w:t>4</w:t>
         </w:r>
         <w:r>
           <w:fldChar w:fldCharType="end"/>

</xml_diff>